<commit_message>
There new paragraphs added to the fail and some changes to the first
</commit_message>
<xml_diff>
--- a/Software Requirement Specification.docx
+++ b/Software Requirement Specification.docx
@@ -46,19 +46,6 @@
     <w:p>
       <w:pPr>
         <w:rPr>
-          <w:lang w:val="en-GB"/>
-        </w:rPr>
-      </w:pPr>
-      <w:r>
-        <w:rPr>
-          <w:lang w:val="en-GB"/>
-        </w:rPr>
-        <w:t>Basic plan:</w:t>
-      </w:r>
-    </w:p>
-    <w:p>
-      <w:pPr>
-        <w:rPr>
           <w:rFonts w:ascii="Times New Roman" w:hAnsi="Times New Roman" w:cs="Times New Roman"/>
           <w:sz w:val="24"/>
           <w:szCs w:val="24"/>
@@ -153,6 +140,374 @@
           <w:sz w:val="24"/>
           <w:szCs w:val="24"/>
         </w:rPr>
+        <w:t>1.3. Glossary (define statuses) … it can be done with a table (function of Word - Insert)</w:t>
+      </w:r>
+    </w:p>
+    <w:p>
+      <w:pPr>
+        <w:rPr>
+          <w:rFonts w:ascii="Times New Roman" w:hAnsi="Times New Roman" w:cs="Times New Roman"/>
+          <w:sz w:val="24"/>
+          <w:szCs w:val="24"/>
+        </w:rPr>
+      </w:pPr>
+      <w:r>
+        <w:rPr>
+          <w:rFonts w:ascii="Times New Roman" w:hAnsi="Times New Roman" w:cs="Times New Roman"/>
+          <w:sz w:val="24"/>
+          <w:szCs w:val="24"/>
+        </w:rPr>
+        <w:t>-Owner/Author</w:t>
+      </w:r>
+      <w:r>
+        <w:rPr>
+          <w:rFonts w:ascii="Times New Roman" w:hAnsi="Times New Roman" w:cs="Times New Roman"/>
+          <w:sz w:val="24"/>
+          <w:szCs w:val="24"/>
+          <w:lang w:val="bg-BG"/>
+        </w:rPr>
+        <w:t>(</w:t>
+      </w:r>
+      <w:proofErr w:type="spellStart"/>
+      <w:r>
+        <w:rPr>
+          <w:rFonts w:ascii="Times New Roman" w:hAnsi="Times New Roman" w:cs="Times New Roman"/>
+          <w:sz w:val="24"/>
+          <w:szCs w:val="24"/>
+          <w:lang w:val="bg-BG"/>
+        </w:rPr>
+        <w:t>bloger</w:t>
+      </w:r>
+      <w:proofErr w:type="spellEnd"/>
+      <w:r>
+        <w:rPr>
+          <w:rFonts w:ascii="Times New Roman" w:hAnsi="Times New Roman" w:cs="Times New Roman"/>
+          <w:sz w:val="24"/>
+          <w:szCs w:val="24"/>
+          <w:lang w:val="bg-BG"/>
+        </w:rPr>
+        <w:t>)</w:t>
+      </w:r>
+      <w:r>
+        <w:rPr>
+          <w:rFonts w:ascii="Times New Roman" w:hAnsi="Times New Roman" w:cs="Times New Roman"/>
+          <w:sz w:val="24"/>
+          <w:szCs w:val="24"/>
+        </w:rPr>
+        <w:t xml:space="preserve"> – Person who owns the site,</w:t>
+      </w:r>
+      <w:r>
+        <w:rPr>
+          <w:rFonts w:ascii="Times New Roman" w:hAnsi="Times New Roman" w:cs="Times New Roman"/>
+          <w:sz w:val="24"/>
+          <w:szCs w:val="24"/>
+        </w:rPr>
+        <w:t xml:space="preserve"> </w:t>
+      </w:r>
+      <w:r>
+        <w:rPr>
+          <w:rFonts w:ascii="Times New Roman" w:hAnsi="Times New Roman" w:cs="Times New Roman"/>
+          <w:sz w:val="24"/>
+          <w:szCs w:val="24"/>
+        </w:rPr>
+        <w:t>determines the site policies</w:t>
+      </w:r>
+      <w:r>
+        <w:rPr>
+          <w:rFonts w:ascii="Times New Roman" w:hAnsi="Times New Roman" w:cs="Times New Roman"/>
+          <w:sz w:val="24"/>
+          <w:szCs w:val="24"/>
+        </w:rPr>
+        <w:t xml:space="preserve"> and can poste blog articles, comment on them and delete them.</w:t>
+      </w:r>
+    </w:p>
+    <w:p>
+      <w:pPr>
+        <w:rPr>
+          <w:rFonts w:ascii="Times New Roman" w:hAnsi="Times New Roman" w:cs="Times New Roman"/>
+          <w:sz w:val="24"/>
+          <w:szCs w:val="24"/>
+        </w:rPr>
+      </w:pPr>
+      <w:r>
+        <w:rPr>
+          <w:rFonts w:ascii="Times New Roman" w:hAnsi="Times New Roman" w:cs="Times New Roman"/>
+          <w:sz w:val="24"/>
+          <w:szCs w:val="24"/>
+        </w:rPr>
+        <w:t>-Admin – P</w:t>
+      </w:r>
+      <w:r>
+        <w:rPr>
+          <w:rFonts w:ascii="Times New Roman" w:hAnsi="Times New Roman" w:cs="Times New Roman"/>
+          <w:sz w:val="24"/>
+          <w:szCs w:val="24"/>
+        </w:rPr>
+        <w:t xml:space="preserve">erson appoints moderators, and manages the technical operation of </w:t>
+      </w:r>
+      <w:r>
+        <w:rPr>
+          <w:rFonts w:ascii="Times New Roman" w:hAnsi="Times New Roman" w:cs="Times New Roman"/>
+          <w:sz w:val="24"/>
+          <w:szCs w:val="24"/>
+        </w:rPr>
+        <w:t xml:space="preserve">blog/forum </w:t>
+      </w:r>
+      <w:r>
+        <w:rPr>
+          <w:rFonts w:ascii="Times New Roman" w:hAnsi="Times New Roman" w:cs="Times New Roman"/>
+          <w:sz w:val="24"/>
+          <w:szCs w:val="24"/>
+        </w:rPr>
+        <w:t>board</w:t>
+      </w:r>
+      <w:r>
+        <w:rPr>
+          <w:rFonts w:ascii="Times New Roman" w:hAnsi="Times New Roman" w:cs="Times New Roman"/>
+          <w:sz w:val="24"/>
+          <w:szCs w:val="24"/>
+        </w:rPr>
+        <w:t>s</w:t>
+      </w:r>
+      <w:r>
+        <w:rPr>
+          <w:rFonts w:ascii="Times New Roman" w:hAnsi="Times New Roman" w:cs="Times New Roman"/>
+          <w:sz w:val="24"/>
+          <w:szCs w:val="24"/>
+        </w:rPr>
+        <w:t xml:space="preserve"> or other interactive website</w:t>
+      </w:r>
+      <w:r>
+        <w:rPr>
+          <w:rFonts w:ascii="Times New Roman" w:hAnsi="Times New Roman" w:cs="Times New Roman"/>
+          <w:sz w:val="24"/>
+          <w:szCs w:val="24"/>
+        </w:rPr>
+        <w:t xml:space="preserve"> functions (more description needed). They</w:t>
+      </w:r>
+      <w:r>
+        <w:rPr>
+          <w:rFonts w:ascii="Times New Roman" w:hAnsi="Times New Roman" w:cs="Times New Roman"/>
+          <w:sz w:val="24"/>
+          <w:szCs w:val="24"/>
+        </w:rPr>
+        <w:t xml:space="preserve"> can delete/edit any </w:t>
+      </w:r>
+      <w:r>
+        <w:rPr>
+          <w:rFonts w:ascii="Times New Roman" w:hAnsi="Times New Roman" w:cs="Times New Roman"/>
+          <w:sz w:val="24"/>
+          <w:szCs w:val="24"/>
+        </w:rPr>
+        <w:t>post</w:t>
+      </w:r>
+      <w:r>
+        <w:rPr>
+          <w:rFonts w:ascii="Times New Roman" w:hAnsi="Times New Roman" w:cs="Times New Roman"/>
+          <w:sz w:val="24"/>
+          <w:szCs w:val="24"/>
+        </w:rPr>
+        <w:t>, can create, edit and delete categories</w:t>
+      </w:r>
+      <w:r>
+        <w:rPr>
+          <w:rFonts w:ascii="Times New Roman" w:hAnsi="Times New Roman" w:cs="Times New Roman"/>
+          <w:sz w:val="24"/>
+          <w:szCs w:val="24"/>
+        </w:rPr>
+        <w:t xml:space="preserve"> in the forum</w:t>
+      </w:r>
+      <w:r>
+        <w:rPr>
+          <w:rFonts w:ascii="Times New Roman" w:hAnsi="Times New Roman" w:cs="Times New Roman"/>
+          <w:sz w:val="24"/>
+          <w:szCs w:val="24"/>
+        </w:rPr>
+        <w:t>.</w:t>
+      </w:r>
+    </w:p>
+    <w:p>
+      <w:pPr>
+        <w:rPr>
+          <w:rFonts w:ascii="Times New Roman" w:hAnsi="Times New Roman" w:cs="Times New Roman"/>
+          <w:sz w:val="24"/>
+          <w:szCs w:val="24"/>
+        </w:rPr>
+      </w:pPr>
+      <w:r>
+        <w:rPr>
+          <w:rFonts w:ascii="Times New Roman" w:hAnsi="Times New Roman" w:cs="Times New Roman"/>
+          <w:sz w:val="24"/>
+          <w:szCs w:val="24"/>
+        </w:rPr>
+        <w:t>-</w:t>
+      </w:r>
+      <w:r>
+        <w:rPr>
+          <w:rFonts w:ascii="Times New Roman" w:hAnsi="Times New Roman" w:cs="Times New Roman"/>
+          <w:sz w:val="24"/>
+          <w:szCs w:val="24"/>
+        </w:rPr>
+        <w:t xml:space="preserve"> </w:t>
+      </w:r>
+      <w:r>
+        <w:rPr>
+          <w:rFonts w:ascii="Times New Roman" w:hAnsi="Times New Roman" w:cs="Times New Roman"/>
+          <w:sz w:val="24"/>
+          <w:szCs w:val="24"/>
+        </w:rPr>
+        <w:t>M</w:t>
+      </w:r>
+      <w:r>
+        <w:rPr>
+          <w:rFonts w:ascii="Times New Roman" w:hAnsi="Times New Roman" w:cs="Times New Roman"/>
+          <w:sz w:val="24"/>
+          <w:szCs w:val="24"/>
+        </w:rPr>
+        <w:t>oderators</w:t>
+      </w:r>
+      <w:r>
+        <w:rPr>
+          <w:rFonts w:ascii="Times New Roman" w:hAnsi="Times New Roman" w:cs="Times New Roman"/>
+          <w:sz w:val="24"/>
+          <w:szCs w:val="24"/>
+        </w:rPr>
+        <w:t xml:space="preserve"> – what are their functions?!?</w:t>
+      </w:r>
+    </w:p>
+    <w:p>
+      <w:pPr>
+        <w:rPr>
+          <w:rFonts w:ascii="Times New Roman" w:hAnsi="Times New Roman" w:cs="Times New Roman"/>
+          <w:sz w:val="24"/>
+          <w:szCs w:val="24"/>
+        </w:rPr>
+      </w:pPr>
+      <w:r>
+        <w:rPr>
+          <w:rFonts w:ascii="Times New Roman" w:hAnsi="Times New Roman" w:cs="Times New Roman"/>
+          <w:sz w:val="24"/>
+          <w:szCs w:val="24"/>
+        </w:rPr>
+        <w:t>-Sign member (logged in) – It requires that the user have a user ID and</w:t>
+      </w:r>
+      <w:r>
+        <w:rPr>
+          <w:rFonts w:ascii="Times New Roman" w:hAnsi="Times New Roman" w:cs="Times New Roman"/>
+          <w:sz w:val="24"/>
+          <w:szCs w:val="24"/>
+        </w:rPr>
+        <w:t xml:space="preserve"> a password.</w:t>
+      </w:r>
+      <w:r>
+        <w:rPr>
+          <w:rFonts w:ascii="Times New Roman" w:hAnsi="Times New Roman" w:cs="Times New Roman"/>
+          <w:sz w:val="24"/>
+          <w:szCs w:val="24"/>
+        </w:rPr>
+        <w:t xml:space="preserve"> They ca watch videos and blog articles. They have an access to the forum. When the user is login he/she can comment on every blog article and they can create post and comment in the forum section (if there is a forum)</w:t>
+      </w:r>
+    </w:p>
+    <w:p>
+      <w:pPr>
+        <w:rPr>
+          <w:rFonts w:ascii="Times New Roman" w:hAnsi="Times New Roman" w:cs="Times New Roman"/>
+          <w:sz w:val="24"/>
+          <w:szCs w:val="24"/>
+        </w:rPr>
+      </w:pPr>
+      <w:r>
+        <w:rPr>
+          <w:rFonts w:ascii="Times New Roman" w:hAnsi="Times New Roman" w:cs="Times New Roman"/>
+          <w:sz w:val="24"/>
+          <w:szCs w:val="24"/>
+        </w:rPr>
+        <w:t xml:space="preserve">-Guest (not logged in) – Every person that enters into the site and is not login is considered as a guest. They can read blog posts and watch videos but they can’t write comments under blog articles and they don’t have access to the forum. </w:t>
+      </w:r>
+    </w:p>
+    <w:p>
+      <w:pPr>
+        <w:rPr>
+          <w:rFonts w:ascii="Times New Roman" w:hAnsi="Times New Roman" w:cs="Times New Roman"/>
+          <w:sz w:val="24"/>
+          <w:szCs w:val="24"/>
+        </w:rPr>
+      </w:pPr>
+      <w:r>
+        <w:rPr>
+          <w:rFonts w:ascii="Times New Roman" w:hAnsi="Times New Roman" w:cs="Times New Roman"/>
+          <w:sz w:val="24"/>
+          <w:szCs w:val="24"/>
+        </w:rPr>
+        <w:t>-Subscribed (optional) – Subscriber can be a guest or a sign member. Subscribers receive e-mails from the owner about new blog statuses.</w:t>
+      </w:r>
+    </w:p>
+    <w:p>
+      <w:pPr>
+        <w:rPr>
+          <w:rFonts w:ascii="Times New Roman" w:hAnsi="Times New Roman" w:cs="Times New Roman"/>
+          <w:sz w:val="24"/>
+          <w:szCs w:val="24"/>
+        </w:rPr>
+      </w:pPr>
+      <w:r>
+        <w:rPr>
+          <w:rFonts w:ascii="Times New Roman" w:hAnsi="Times New Roman" w:cs="Times New Roman"/>
+          <w:sz w:val="24"/>
+          <w:szCs w:val="24"/>
+        </w:rPr>
+        <w:t>-</w:t>
+      </w:r>
+      <w:r>
+        <w:t xml:space="preserve"> </w:t>
+      </w:r>
+      <w:r>
+        <w:rPr>
+          <w:rFonts w:ascii="Times New Roman" w:hAnsi="Times New Roman" w:cs="Times New Roman"/>
+          <w:sz w:val="24"/>
+          <w:szCs w:val="24"/>
+        </w:rPr>
+        <w:t>Software Requirements Specification</w:t>
+      </w:r>
+      <w:r>
+        <w:rPr>
+          <w:rFonts w:ascii="Times New Roman" w:hAnsi="Times New Roman" w:cs="Times New Roman"/>
+          <w:sz w:val="24"/>
+          <w:szCs w:val="24"/>
+        </w:rPr>
+        <w:t xml:space="preserve"> - </w:t>
+      </w:r>
+      <w:r>
+        <w:rPr>
+          <w:rFonts w:ascii="Times New Roman" w:hAnsi="Times New Roman" w:cs="Times New Roman"/>
+          <w:sz w:val="24"/>
+          <w:szCs w:val="24"/>
+        </w:rPr>
+        <w:t>A document that completely describes all of the functions of a proposed system and the constraints under which it must operate. For example, this document.</w:t>
+      </w:r>
+      <w:r>
+        <w:rPr>
+          <w:rFonts w:ascii="Times New Roman" w:hAnsi="Times New Roman" w:cs="Times New Roman"/>
+          <w:sz w:val="24"/>
+          <w:szCs w:val="24"/>
+        </w:rPr>
+        <w:t xml:space="preserve"> :)</w:t>
+      </w:r>
+    </w:p>
+    <w:p>
+      <w:pPr>
+        <w:rPr>
+          <w:rFonts w:ascii="Times New Roman" w:hAnsi="Times New Roman" w:cs="Times New Roman"/>
+          <w:sz w:val="24"/>
+          <w:szCs w:val="24"/>
+        </w:rPr>
+      </w:pPr>
+      <w:r>
+        <w:rPr>
+          <w:rFonts w:ascii="Times New Roman" w:hAnsi="Times New Roman" w:cs="Times New Roman"/>
+          <w:sz w:val="24"/>
+          <w:szCs w:val="24"/>
+        </w:rPr>
         <w:t>1.3. Overview of document- what does the document contains... like … The rest of this document contains the overall description of .... the Customer Relationship Management system and the specific requirements for the system. ...doesn't it repeat the purpose?</w:t>
       </w:r>
     </w:p>
@@ -187,68 +542,552 @@
           <w:sz w:val="24"/>
           <w:szCs w:val="24"/>
         </w:rPr>
-        <w:t xml:space="preserve">The next chapter, the Overall Description section, </w:t>
+        <w:lastRenderedPageBreak/>
+        <w:t>The next chapter, the Overall Description section, of this document gives an overview of the functionality of the prod</w:t>
+      </w:r>
+      <w:r>
+        <w:rPr>
+          <w:rFonts w:ascii="Times New Roman" w:hAnsi="Times New Roman" w:cs="Times New Roman"/>
+          <w:sz w:val="24"/>
+          <w:szCs w:val="24"/>
+        </w:rPr>
+        <w:t xml:space="preserve">uct. (It describes the informal </w:t>
+      </w:r>
+      <w:r>
+        <w:rPr>
+          <w:rFonts w:ascii="Times New Roman" w:hAnsi="Times New Roman" w:cs="Times New Roman"/>
+          <w:sz w:val="24"/>
+          <w:szCs w:val="24"/>
+        </w:rPr>
+        <w:t>requirements and is used to establish a context for the technical requirements specification in the next chapter.</w:t>
+      </w:r>
+      <w:r>
+        <w:rPr>
+          <w:rFonts w:ascii="Times New Roman" w:hAnsi="Times New Roman" w:cs="Times New Roman"/>
+          <w:sz w:val="24"/>
+          <w:szCs w:val="24"/>
+        </w:rPr>
+        <w:t xml:space="preserve">) – second sentence is not needed for website design (just mention high level) </w:t>
+      </w:r>
+      <w:r>
+        <w:rPr>
+          <w:rFonts w:ascii="Times New Roman" w:hAnsi="Times New Roman" w:cs="Times New Roman"/>
+          <w:sz w:val="24"/>
+          <w:szCs w:val="24"/>
+        </w:rPr>
+        <w:t>The third chapter, Requirements Specification section</w:t>
+      </w:r>
+      <w:r>
+        <w:rPr>
+          <w:rFonts w:ascii="Times New Roman" w:hAnsi="Times New Roman" w:cs="Times New Roman"/>
+          <w:sz w:val="24"/>
+          <w:szCs w:val="24"/>
+        </w:rPr>
+        <w:t xml:space="preserve"> (use cases + test scenarios and test cases)</w:t>
+      </w:r>
+      <w:r>
+        <w:rPr>
+          <w:rFonts w:ascii="Times New Roman" w:hAnsi="Times New Roman" w:cs="Times New Roman"/>
+          <w:sz w:val="24"/>
+          <w:szCs w:val="24"/>
+        </w:rPr>
+        <w:t xml:space="preserve">, of this document is written primarily for the developers and describes in technical terms the details of the functionality of the product. </w:t>
+      </w:r>
+    </w:p>
+    <w:p>
+      <w:pPr>
+        <w:rPr>
+          <w:rFonts w:ascii="Times New Roman" w:hAnsi="Times New Roman" w:cs="Times New Roman"/>
+          <w:sz w:val="24"/>
+          <w:szCs w:val="24"/>
+        </w:rPr>
+      </w:pPr>
+      <w:r>
+        <w:rPr>
+          <w:rFonts w:ascii="Times New Roman" w:hAnsi="Times New Roman" w:cs="Times New Roman"/>
+          <w:sz w:val="24"/>
+          <w:szCs w:val="24"/>
+        </w:rPr>
+        <w:t>Both sections of the document describe the same software product in its entirety, but are intended for different audiences and thus use different language.</w:t>
+      </w:r>
+    </w:p>
+    <w:p>
+      <w:pPr>
+        <w:rPr>
+          <w:rFonts w:ascii="Times New Roman" w:hAnsi="Times New Roman" w:cs="Times New Roman"/>
+          <w:sz w:val="24"/>
+          <w:szCs w:val="24"/>
+        </w:rPr>
+      </w:pPr>
+    </w:p>
+    <w:p>
+      <w:pPr>
+        <w:rPr>
+          <w:rFonts w:ascii="Times New Roman" w:hAnsi="Times New Roman" w:cs="Times New Roman"/>
+          <w:sz w:val="24"/>
+          <w:szCs w:val="24"/>
+        </w:rPr>
+      </w:pPr>
+      <w:r>
+        <w:rPr>
+          <w:rFonts w:ascii="Times New Roman" w:hAnsi="Times New Roman" w:cs="Times New Roman"/>
+          <w:sz w:val="24"/>
+          <w:szCs w:val="24"/>
+        </w:rPr>
+        <w:t>2.Overall Description</w:t>
+      </w:r>
+    </w:p>
+    <w:p>
+      <w:pPr>
+        <w:rPr>
+          <w:rFonts w:ascii="Times New Roman" w:hAnsi="Times New Roman" w:cs="Times New Roman"/>
+          <w:sz w:val="24"/>
+          <w:szCs w:val="24"/>
+        </w:rPr>
+      </w:pPr>
+      <w:r>
+        <w:rPr>
+          <w:rFonts w:ascii="Times New Roman" w:hAnsi="Times New Roman" w:cs="Times New Roman"/>
+          <w:sz w:val="24"/>
+          <w:szCs w:val="24"/>
+        </w:rPr>
+        <w:t>2.1.</w:t>
+      </w:r>
+      <w:r>
+        <w:rPr>
+          <w:rFonts w:ascii="Times New Roman" w:hAnsi="Times New Roman" w:cs="Times New Roman"/>
+          <w:sz w:val="24"/>
+          <w:szCs w:val="24"/>
+        </w:rPr>
+        <w:t xml:space="preserve"> Site environment</w:t>
+      </w:r>
+    </w:p>
+    <w:p>
+      <w:pPr>
+        <w:rPr>
+          <w:rFonts w:ascii="Times New Roman" w:hAnsi="Times New Roman" w:cs="Times New Roman"/>
+          <w:sz w:val="24"/>
+          <w:szCs w:val="24"/>
+        </w:rPr>
+      </w:pPr>
+      <w:r>
+        <w:rPr>
+          <w:rFonts w:ascii="Times New Roman" w:hAnsi="Times New Roman" w:cs="Times New Roman"/>
+          <w:sz w:val="24"/>
+          <w:szCs w:val="24"/>
+        </w:rPr>
+        <w:t>This site has six different personal statuses that are cooperating in the system.</w:t>
+      </w:r>
+      <w:r>
+        <w:rPr>
+          <w:rFonts w:ascii="Times New Roman" w:hAnsi="Times New Roman" w:cs="Times New Roman"/>
+          <w:sz w:val="24"/>
+          <w:szCs w:val="24"/>
+          <w:lang w:val="bg-BG"/>
+        </w:rPr>
+        <w:t xml:space="preserve"> All of them are accessing their parts from the internet</w:t>
+      </w:r>
+      <w:r>
+        <w:rPr>
+          <w:rFonts w:ascii="Times New Roman" w:hAnsi="Times New Roman" w:cs="Times New Roman"/>
+          <w:sz w:val="24"/>
+          <w:szCs w:val="24"/>
+        </w:rPr>
+        <w:t xml:space="preserve"> through the browser that are used</w:t>
+      </w:r>
+      <w:r>
+        <w:rPr>
+          <w:rFonts w:ascii="Times New Roman" w:hAnsi="Times New Roman" w:cs="Times New Roman"/>
+          <w:sz w:val="24"/>
+          <w:szCs w:val="24"/>
+          <w:lang w:val="bg-BG"/>
+        </w:rPr>
+        <w:t xml:space="preserve">. </w:t>
+      </w:r>
+      <w:r>
+        <w:rPr>
+          <w:rFonts w:ascii="Times New Roman" w:hAnsi="Times New Roman" w:cs="Times New Roman"/>
+          <w:sz w:val="24"/>
+          <w:szCs w:val="24"/>
+        </w:rPr>
+        <w:t>Guests</w:t>
+      </w:r>
+      <w:r>
+        <w:rPr>
+          <w:rFonts w:ascii="Times New Roman" w:hAnsi="Times New Roman" w:cs="Times New Roman"/>
+          <w:sz w:val="24"/>
+          <w:szCs w:val="24"/>
+          <w:lang w:val="bg-BG"/>
+        </w:rPr>
+        <w:t xml:space="preserve"> can access the basic functionality</w:t>
+      </w:r>
+      <w:r>
+        <w:rPr>
+          <w:rFonts w:ascii="Times New Roman" w:hAnsi="Times New Roman" w:cs="Times New Roman"/>
+          <w:sz w:val="24"/>
+          <w:szCs w:val="24"/>
+        </w:rPr>
+        <w:t xml:space="preserve"> of the site. Sign members have more access that the guests. They have access to the forum and they can comment. Both of them can be subscribers and that gives them e-mail updates.</w:t>
+      </w:r>
+      <w:r>
+        <w:rPr>
+          <w:rFonts w:ascii="Times New Roman" w:hAnsi="Times New Roman" w:cs="Times New Roman"/>
+          <w:sz w:val="24"/>
+          <w:szCs w:val="24"/>
+          <w:lang w:val="bg-BG"/>
+        </w:rPr>
+        <w:t xml:space="preserve"> </w:t>
+      </w:r>
+      <w:r>
+        <w:rPr>
+          <w:rFonts w:ascii="Times New Roman" w:hAnsi="Times New Roman" w:cs="Times New Roman"/>
+          <w:sz w:val="24"/>
+          <w:szCs w:val="24"/>
+        </w:rPr>
+        <w:t xml:space="preserve">Author can … Admin/Moderators can … </w:t>
+      </w:r>
+      <w:r>
+        <w:rPr>
+          <w:rFonts w:ascii="Times New Roman" w:hAnsi="Times New Roman" w:cs="Times New Roman"/>
+          <w:sz w:val="24"/>
+          <w:szCs w:val="24"/>
+        </w:rPr>
+        <w:sym w:font="Wingdings" w:char="F0DF"/>
+      </w:r>
+      <w:r>
+        <w:rPr>
+          <w:rFonts w:ascii="Times New Roman" w:hAnsi="Times New Roman" w:cs="Times New Roman"/>
+          <w:sz w:val="24"/>
+          <w:szCs w:val="24"/>
+        </w:rPr>
+        <w:t xml:space="preserve"> short description(vaguely) with one sentence. </w:t>
       </w:r>
       <w:bookmarkStart w:id="0" w:name="_GoBack"/>
       <w:bookmarkEnd w:id="0"/>
-      <w:r>
-        <w:rPr>
-          <w:rFonts w:ascii="Times New Roman" w:hAnsi="Times New Roman" w:cs="Times New Roman"/>
-          <w:sz w:val="24"/>
-          <w:szCs w:val="24"/>
-        </w:rPr>
-        <w:t>of this document gives an overview of the functionality of the prod</w:t>
-      </w:r>
-      <w:r>
-        <w:rPr>
-          <w:rFonts w:ascii="Times New Roman" w:hAnsi="Times New Roman" w:cs="Times New Roman"/>
-          <w:sz w:val="24"/>
-          <w:szCs w:val="24"/>
-        </w:rPr>
-        <w:t xml:space="preserve">uct. (It describes the informal </w:t>
-      </w:r>
-      <w:r>
-        <w:rPr>
-          <w:rFonts w:ascii="Times New Roman" w:hAnsi="Times New Roman" w:cs="Times New Roman"/>
-          <w:sz w:val="24"/>
-          <w:szCs w:val="24"/>
-        </w:rPr>
-        <w:t>requirements and is used to establish a context for the technical requirements specification in the next chapter.</w:t>
-      </w:r>
-      <w:r>
-        <w:rPr>
-          <w:rFonts w:ascii="Times New Roman" w:hAnsi="Times New Roman" w:cs="Times New Roman"/>
-          <w:sz w:val="24"/>
-          <w:szCs w:val="24"/>
-        </w:rPr>
-        <w:t>) – second sentence is not needed for website design … just mention high level</w:t>
-      </w:r>
-    </w:p>
-    <w:p>
-      <w:pPr>
-        <w:rPr>
-          <w:rFonts w:ascii="Times New Roman" w:hAnsi="Times New Roman" w:cs="Times New Roman"/>
-          <w:sz w:val="24"/>
-          <w:szCs w:val="24"/>
-        </w:rPr>
-      </w:pPr>
-    </w:p>
-    <w:p>
-      <w:pPr>
-        <w:rPr>
-          <w:rFonts w:ascii="Times New Roman" w:hAnsi="Times New Roman" w:cs="Times New Roman"/>
-          <w:sz w:val="24"/>
-          <w:szCs w:val="24"/>
-        </w:rPr>
-      </w:pPr>
-      <w:r>
-        <w:rPr>
-          <w:rFonts w:ascii="Times New Roman" w:hAnsi="Times New Roman" w:cs="Times New Roman"/>
-          <w:sz w:val="24"/>
-          <w:szCs w:val="24"/>
-        </w:rPr>
-        <w:t>2.Overall Description</w:t>
-      </w:r>
+    </w:p>
+    <w:p>
+      <w:pPr>
+        <w:rPr>
+          <w:rFonts w:ascii="Times New Roman" w:hAnsi="Times New Roman" w:cs="Times New Roman"/>
+          <w:sz w:val="24"/>
+          <w:szCs w:val="24"/>
+          <w:lang w:val="en-GB"/>
+        </w:rPr>
+      </w:pPr>
+      <w:r>
+        <w:rPr>
+          <w:rFonts w:ascii="Times New Roman" w:hAnsi="Times New Roman" w:cs="Times New Roman"/>
+          <w:sz w:val="24"/>
+          <w:szCs w:val="24"/>
+        </w:rPr>
+        <w:t>2.2. Site view</w:t>
+      </w:r>
+    </w:p>
+    <w:p>
+      <w:pPr>
+        <w:rPr>
+          <w:rFonts w:ascii="Times New Roman" w:hAnsi="Times New Roman" w:cs="Times New Roman"/>
+          <w:sz w:val="24"/>
+          <w:szCs w:val="24"/>
+        </w:rPr>
+      </w:pPr>
+      <w:r>
+        <w:rPr>
+          <w:rFonts w:ascii="Times New Roman" w:hAnsi="Times New Roman" w:cs="Times New Roman"/>
+          <w:sz w:val="24"/>
+          <w:szCs w:val="24"/>
+        </w:rPr>
+        <w:t>----------Here can be added some figures of the different pages that will have this site---------</w:t>
+      </w:r>
+    </w:p>
+    <w:p>
+      <w:pPr>
+        <w:rPr>
+          <w:rFonts w:ascii="Times New Roman" w:hAnsi="Times New Roman" w:cs="Times New Roman"/>
+          <w:sz w:val="24"/>
+          <w:szCs w:val="24"/>
+        </w:rPr>
+      </w:pPr>
+      <w:r>
+        <w:rPr>
+          <w:rFonts w:ascii="Times New Roman" w:hAnsi="Times New Roman" w:cs="Times New Roman"/>
+          <w:sz w:val="24"/>
+          <w:szCs w:val="24"/>
+        </w:rPr>
+        <w:t>Draw pages:</w:t>
+      </w:r>
+    </w:p>
+    <w:p>
+      <w:pPr>
+        <w:rPr>
+          <w:rFonts w:ascii="Times New Roman" w:hAnsi="Times New Roman" w:cs="Times New Roman"/>
+          <w:sz w:val="24"/>
+          <w:szCs w:val="24"/>
+        </w:rPr>
+      </w:pPr>
+      <w:r>
+        <w:rPr>
+          <w:rFonts w:ascii="Times New Roman" w:hAnsi="Times New Roman" w:cs="Times New Roman"/>
+          <w:sz w:val="24"/>
+          <w:szCs w:val="24"/>
+        </w:rPr>
+        <w:t>-Figure 1 – Home page (there is a video entry … bellow that is about me section + Facebook, Twitter, YouTube, Instagram links. There is a bar at the top of the page with buttons – Home, Blog, Forum, Log in, Subscribe)</w:t>
+      </w:r>
+    </w:p>
+    <w:p>
+      <w:pPr>
+        <w:rPr>
+          <w:rFonts w:ascii="Times New Roman" w:hAnsi="Times New Roman" w:cs="Times New Roman"/>
+          <w:sz w:val="24"/>
+          <w:szCs w:val="24"/>
+        </w:rPr>
+      </w:pPr>
+      <w:r>
+        <w:rPr>
+          <w:rFonts w:ascii="Times New Roman" w:hAnsi="Times New Roman" w:cs="Times New Roman"/>
+          <w:sz w:val="24"/>
+          <w:szCs w:val="24"/>
+        </w:rPr>
+        <w:t>-Figure 2 – Blog (videos/pictures + comment section below + latest blog posts on the right)</w:t>
+      </w:r>
+    </w:p>
+    <w:p>
+      <w:pPr>
+        <w:rPr>
+          <w:rFonts w:ascii="Times New Roman" w:hAnsi="Times New Roman" w:cs="Times New Roman"/>
+          <w:sz w:val="24"/>
+          <w:szCs w:val="24"/>
+        </w:rPr>
+      </w:pPr>
+      <w:r>
+        <w:rPr>
+          <w:rFonts w:ascii="Times New Roman" w:hAnsi="Times New Roman" w:cs="Times New Roman"/>
+          <w:sz w:val="24"/>
+          <w:szCs w:val="24"/>
+        </w:rPr>
+        <w:t>-Figure 3 – Forum (post sections + search bar + latest forum posts on the right)</w:t>
+      </w:r>
+    </w:p>
+    <w:p>
+      <w:pPr>
+        <w:rPr>
+          <w:rFonts w:ascii="Times New Roman" w:hAnsi="Times New Roman" w:cs="Times New Roman"/>
+          <w:sz w:val="24"/>
+          <w:szCs w:val="24"/>
+        </w:rPr>
+      </w:pPr>
+      <w:r>
+        <w:rPr>
+          <w:rFonts w:ascii="Times New Roman" w:hAnsi="Times New Roman" w:cs="Times New Roman"/>
+          <w:sz w:val="24"/>
+          <w:szCs w:val="24"/>
+        </w:rPr>
+        <w:t>-Figure 4 – Log in – pops up a rectangular box with a row for Username and a row for Password and a small button Sign up for those that aren’t members</w:t>
+      </w:r>
+    </w:p>
+    <w:p>
+      <w:pPr>
+        <w:rPr>
+          <w:rFonts w:ascii="Times New Roman" w:hAnsi="Times New Roman" w:cs="Times New Roman"/>
+          <w:sz w:val="24"/>
+          <w:szCs w:val="24"/>
+        </w:rPr>
+      </w:pPr>
+      <w:r>
+        <w:rPr>
+          <w:rFonts w:ascii="Times New Roman" w:hAnsi="Times New Roman" w:cs="Times New Roman"/>
+          <w:sz w:val="24"/>
+          <w:szCs w:val="24"/>
+          <w:lang w:val="bg-BG"/>
+        </w:rPr>
+        <w:t>-</w:t>
+      </w:r>
+      <w:r>
+        <w:rPr>
+          <w:rFonts w:ascii="Times New Roman" w:hAnsi="Times New Roman" w:cs="Times New Roman"/>
+          <w:sz w:val="24"/>
+          <w:szCs w:val="24"/>
+        </w:rPr>
+        <w:t>Figure 5 – Subscribe - pops up a rectangular box with a row to add an e-mail</w:t>
+      </w:r>
+    </w:p>
+    <w:p>
+      <w:pPr>
+        <w:rPr>
+          <w:rFonts w:ascii="Times New Roman" w:hAnsi="Times New Roman" w:cs="Times New Roman"/>
+          <w:sz w:val="24"/>
+          <w:szCs w:val="24"/>
+        </w:rPr>
+      </w:pPr>
+    </w:p>
+    <w:p>
+      <w:pPr>
+        <w:rPr>
+          <w:rFonts w:ascii="Times New Roman" w:hAnsi="Times New Roman" w:cs="Times New Roman"/>
+          <w:sz w:val="24"/>
+          <w:szCs w:val="24"/>
+        </w:rPr>
+      </w:pPr>
+      <w:r>
+        <w:rPr>
+          <w:rFonts w:ascii="Times New Roman" w:hAnsi="Times New Roman" w:cs="Times New Roman"/>
+          <w:sz w:val="24"/>
+          <w:szCs w:val="24"/>
+        </w:rPr>
+        <w:t>3. Use cases</w:t>
+      </w:r>
+    </w:p>
+    <w:p>
+      <w:pPr>
+        <w:rPr>
+          <w:rFonts w:ascii="Times New Roman" w:hAnsi="Times New Roman" w:cs="Times New Roman"/>
+          <w:sz w:val="24"/>
+          <w:szCs w:val="24"/>
+        </w:rPr>
+      </w:pPr>
+      <w:r>
+        <w:rPr>
+          <w:rFonts w:ascii="Times New Roman" w:hAnsi="Times New Roman" w:cs="Times New Roman"/>
+          <w:sz w:val="24"/>
+          <w:szCs w:val="24"/>
+          <w:lang w:val="bg-BG"/>
+        </w:rPr>
+        <w:t>-</w:t>
+      </w:r>
+      <w:r>
+        <w:rPr>
+          <w:rFonts w:ascii="Times New Roman" w:hAnsi="Times New Roman" w:cs="Times New Roman"/>
+          <w:sz w:val="24"/>
+          <w:szCs w:val="24"/>
+        </w:rPr>
+        <w:t xml:space="preserve"> Author/owner input/output</w:t>
+      </w:r>
+    </w:p>
+    <w:p>
+      <w:pPr>
+        <w:rPr>
+          <w:rFonts w:ascii="Times New Roman" w:hAnsi="Times New Roman" w:cs="Times New Roman"/>
+          <w:sz w:val="24"/>
+          <w:szCs w:val="24"/>
+        </w:rPr>
+      </w:pPr>
+      <w:r>
+        <w:rPr>
+          <w:rFonts w:ascii="Times New Roman" w:hAnsi="Times New Roman" w:cs="Times New Roman"/>
+          <w:sz w:val="24"/>
+          <w:szCs w:val="24"/>
+          <w:lang w:val="bg-BG"/>
+        </w:rPr>
+        <w:t>-</w:t>
+      </w:r>
+      <w:r>
+        <w:rPr>
+          <w:rFonts w:ascii="Times New Roman" w:hAnsi="Times New Roman" w:cs="Times New Roman"/>
+          <w:sz w:val="24"/>
+          <w:szCs w:val="24"/>
+        </w:rPr>
+        <w:t>Admin input/output</w:t>
+      </w:r>
+    </w:p>
+    <w:p>
+      <w:pPr>
+        <w:rPr>
+          <w:rFonts w:ascii="Times New Roman" w:hAnsi="Times New Roman" w:cs="Times New Roman"/>
+          <w:sz w:val="24"/>
+          <w:szCs w:val="24"/>
+        </w:rPr>
+      </w:pPr>
+      <w:r>
+        <w:rPr>
+          <w:rFonts w:ascii="Times New Roman" w:hAnsi="Times New Roman" w:cs="Times New Roman"/>
+          <w:sz w:val="24"/>
+          <w:szCs w:val="24"/>
+          <w:lang w:val="bg-BG"/>
+        </w:rPr>
+        <w:lastRenderedPageBreak/>
+        <w:t>-</w:t>
+      </w:r>
+      <w:r>
+        <w:rPr>
+          <w:rFonts w:ascii="Times New Roman" w:hAnsi="Times New Roman" w:cs="Times New Roman"/>
+          <w:sz w:val="24"/>
+          <w:szCs w:val="24"/>
+        </w:rPr>
+        <w:t>Moderators input/output</w:t>
+      </w:r>
+    </w:p>
+    <w:p>
+      <w:pPr>
+        <w:rPr>
+          <w:rFonts w:ascii="Times New Roman" w:hAnsi="Times New Roman" w:cs="Times New Roman"/>
+          <w:sz w:val="24"/>
+          <w:szCs w:val="24"/>
+        </w:rPr>
+      </w:pPr>
+      <w:r>
+        <w:rPr>
+          <w:rFonts w:ascii="Times New Roman" w:hAnsi="Times New Roman" w:cs="Times New Roman"/>
+          <w:sz w:val="24"/>
+          <w:szCs w:val="24"/>
+        </w:rPr>
+        <w:t>-Sign members input/output</w:t>
+      </w:r>
+    </w:p>
+    <w:p>
+      <w:pPr>
+        <w:rPr>
+          <w:rFonts w:ascii="Times New Roman" w:hAnsi="Times New Roman" w:cs="Times New Roman"/>
+          <w:sz w:val="24"/>
+          <w:szCs w:val="24"/>
+          <w:lang w:val="bg-BG"/>
+        </w:rPr>
+      </w:pPr>
+      <w:r>
+        <w:rPr>
+          <w:rFonts w:ascii="Times New Roman" w:hAnsi="Times New Roman" w:cs="Times New Roman"/>
+          <w:sz w:val="24"/>
+          <w:szCs w:val="24"/>
+        </w:rPr>
+        <w:t>-Guest input/output</w:t>
+      </w:r>
+    </w:p>
+    <w:p>
+      <w:pPr>
+        <w:rPr>
+          <w:rFonts w:ascii="Times New Roman" w:hAnsi="Times New Roman" w:cs="Times New Roman"/>
+          <w:sz w:val="24"/>
+          <w:szCs w:val="24"/>
+        </w:rPr>
+      </w:pPr>
+    </w:p>
+    <w:p>
+      <w:pPr>
+        <w:rPr>
+          <w:rFonts w:ascii="Times New Roman" w:hAnsi="Times New Roman" w:cs="Times New Roman"/>
+          <w:sz w:val="24"/>
+          <w:szCs w:val="24"/>
+          <w:lang w:val="en-GB"/>
+        </w:rPr>
+      </w:pPr>
+    </w:p>
+    <w:p>
+      <w:pPr>
+        <w:rPr>
+          <w:rFonts w:ascii="Times New Roman" w:hAnsi="Times New Roman" w:cs="Times New Roman"/>
+          <w:sz w:val="24"/>
+          <w:szCs w:val="24"/>
+        </w:rPr>
+      </w:pPr>
+    </w:p>
+    <w:p>
+      <w:pPr>
+        <w:rPr>
+          <w:rFonts w:ascii="Times New Roman" w:hAnsi="Times New Roman" w:cs="Times New Roman"/>
+          <w:sz w:val="24"/>
+          <w:szCs w:val="24"/>
+          <w:lang w:val="en-GB"/>
+        </w:rPr>
+      </w:pPr>
     </w:p>
     <w:p>
       <w:pPr>
@@ -390,6 +1229,7 @@
     <w:lsdException w:name="HTML Sample" w:semiHidden="1" w:unhideWhenUsed="1"/>
     <w:lsdException w:name="HTML Typewriter" w:semiHidden="1" w:unhideWhenUsed="1"/>
     <w:lsdException w:name="HTML Variable" w:semiHidden="1" w:unhideWhenUsed="1"/>
+    <w:lsdException w:name="Normal Table" w:semiHidden="1" w:unhideWhenUsed="1"/>
     <w:lsdException w:name="annotation subject" w:semiHidden="1" w:unhideWhenUsed="1"/>
     <w:lsdException w:name="No List" w:semiHidden="1" w:unhideWhenUsed="1"/>
     <w:lsdException w:name="Outline List 1" w:semiHidden="1" w:unhideWhenUsed="1"/>
@@ -436,8 +1276,10 @@
     <w:lsdException w:name="Table Subtle 2" w:semiHidden="1" w:unhideWhenUsed="1"/>
     <w:lsdException w:name="Table Web 1" w:semiHidden="1" w:unhideWhenUsed="1"/>
     <w:lsdException w:name="Table Web 2" w:semiHidden="1" w:unhideWhenUsed="1"/>
+    <w:lsdException w:name="Table Web 3" w:semiHidden="1" w:unhideWhenUsed="1"/>
     <w:lsdException w:name="Balloon Text" w:semiHidden="1" w:unhideWhenUsed="1"/>
     <w:lsdException w:name="Table Grid" w:uiPriority="39"/>
+    <w:lsdException w:name="Table Theme" w:semiHidden="1" w:unhideWhenUsed="1"/>
     <w:lsdException w:name="Placeholder Text" w:semiHidden="1"/>
     <w:lsdException w:name="No Spacing" w:uiPriority="1" w:qFormat="1"/>
     <w:lsdException w:name="Light Shading" w:uiPriority="60"/>

</xml_diff>

<commit_message>
Added changes and cases
</commit_message>
<xml_diff>
--- a/Software Requirement Specification.docx
+++ b/Software Requirement Specification.docx
@@ -6,11 +6,13 @@
       <w:pPr>
         <w:pStyle w:val="Title"/>
         <w:rPr>
+          <w:rFonts w:ascii="Times New Roman" w:hAnsi="Times New Roman" w:cs="Times New Roman"/>
           <w:lang w:val="en-GB"/>
         </w:rPr>
       </w:pPr>
       <w:r>
         <w:rPr>
+          <w:rFonts w:ascii="Times New Roman" w:hAnsi="Times New Roman" w:cs="Times New Roman"/>
           <w:lang w:val="en-GB"/>
         </w:rPr>
         <w:t>Software Requirement Specification</w:t>
@@ -26,11 +28,13 @@
     <w:p>
       <w:pPr>
         <w:rPr>
+          <w:b/>
           <w:lang w:val="en-GB"/>
         </w:rPr>
       </w:pPr>
       <w:r>
         <w:rPr>
+          <w:b/>
           <w:lang w:val="en-GB"/>
         </w:rPr>
         <w:t>For team “Gotha”</w:t>
@@ -39,21 +43,27 @@
     <w:p>
       <w:pPr>
         <w:rPr>
-          <w:lang w:val="en-GB"/>
-        </w:rPr>
-      </w:pPr>
-    </w:p>
-    <w:p>
-      <w:pPr>
-        <w:rPr>
-          <w:lang w:val="en-GB"/>
-        </w:rPr>
-      </w:pPr>
-      <w:r>
-        <w:rPr>
-          <w:lang w:val="en-GB"/>
-        </w:rPr>
-        <w:t>SRS “raw” plan:</w:t>
+          <w:rFonts w:ascii="Times New Roman" w:hAnsi="Times New Roman" w:cs="Times New Roman"/>
+          <w:sz w:val="24"/>
+          <w:szCs w:val="24"/>
+        </w:rPr>
+      </w:pPr>
+    </w:p>
+    <w:p>
+      <w:pPr>
+        <w:rPr>
+          <w:rFonts w:ascii="Times New Roman" w:hAnsi="Times New Roman" w:cs="Times New Roman"/>
+          <w:sz w:val="24"/>
+          <w:szCs w:val="24"/>
+        </w:rPr>
+      </w:pPr>
+      <w:r>
+        <w:rPr>
+          <w:rFonts w:ascii="Times New Roman" w:hAnsi="Times New Roman" w:cs="Times New Roman"/>
+          <w:sz w:val="24"/>
+          <w:szCs w:val="24"/>
+        </w:rPr>
+        <w:t>SRS plan:</w:t>
       </w:r>
     </w:p>
     <w:p>
@@ -555,24 +565,32 @@
           <w:sz w:val="24"/>
           <w:szCs w:val="24"/>
         </w:rPr>
+        <w:t>The next chapter, the Overall Description section, of this document gives an overview of the functionality of the prod</w:t>
+      </w:r>
+      <w:r>
+        <w:rPr>
+          <w:rFonts w:ascii="Times New Roman" w:hAnsi="Times New Roman" w:cs="Times New Roman"/>
+          <w:sz w:val="24"/>
+          <w:szCs w:val="24"/>
+        </w:rPr>
+        <w:t xml:space="preserve">uct. (It describes the informal </w:t>
+      </w:r>
+      <w:r>
+        <w:rPr>
+          <w:rFonts w:ascii="Times New Roman" w:hAnsi="Times New Roman" w:cs="Times New Roman"/>
+          <w:sz w:val="24"/>
+          <w:szCs w:val="24"/>
+        </w:rPr>
+        <w:t xml:space="preserve">requirements and is used to establish a </w:t>
+      </w:r>
+      <w:r>
+        <w:rPr>
+          <w:rFonts w:ascii="Times New Roman" w:hAnsi="Times New Roman" w:cs="Times New Roman"/>
+          <w:sz w:val="24"/>
+          <w:szCs w:val="24"/>
+        </w:rPr>
         <w:lastRenderedPageBreak/>
-        <w:t>The next chapter, the Overall Description section, of this document gives an overview of the functionality of the prod</w:t>
-      </w:r>
-      <w:r>
-        <w:rPr>
-          <w:rFonts w:ascii="Times New Roman" w:hAnsi="Times New Roman" w:cs="Times New Roman"/>
-          <w:sz w:val="24"/>
-          <w:szCs w:val="24"/>
-        </w:rPr>
-        <w:t xml:space="preserve">uct. (It describes the informal </w:t>
-      </w:r>
-      <w:r>
-        <w:rPr>
-          <w:rFonts w:ascii="Times New Roman" w:hAnsi="Times New Roman" w:cs="Times New Roman"/>
-          <w:sz w:val="24"/>
-          <w:szCs w:val="24"/>
-        </w:rPr>
-        <w:t>requirements and is used to establish a context for the technical requirements specification in the next chapter.</w:t>
+        <w:t>context for the technical requirements specification in the next chapter.</w:t>
       </w:r>
       <w:r>
         <w:rPr>
@@ -1140,7 +1158,7 @@
           <w:sz w:val="24"/>
           <w:szCs w:val="24"/>
         </w:rPr>
-        <w:t>-Figure 2 – Blog (videos/pictures + comment section below + latest blog posts on the right)</w:t>
+        <w:t>-Figure 2 – Blog (author blog post + comment section below + latest blog posts on the right)</w:t>
       </w:r>
     </w:p>
     <w:p>
@@ -1217,147 +1235,230 @@
           <w:sz w:val="24"/>
           <w:szCs w:val="24"/>
         </w:rPr>
-        <w:t>-Figure 6 - Create New Topic – Box with one row – for topic title, one smaller box for topic text and add an attachment (file) option</w:t>
-      </w:r>
-    </w:p>
-    <w:p>
-      <w:pPr>
-        <w:rPr>
-          <w:rFonts w:ascii="Times New Roman" w:hAnsi="Times New Roman" w:cs="Times New Roman"/>
-          <w:sz w:val="24"/>
-          <w:szCs w:val="24"/>
-        </w:rPr>
-      </w:pPr>
-    </w:p>
-    <w:p>
-      <w:pPr>
-        <w:rPr>
-          <w:rFonts w:ascii="Times New Roman" w:hAnsi="Times New Roman" w:cs="Times New Roman"/>
-          <w:sz w:val="24"/>
-          <w:szCs w:val="24"/>
-        </w:rPr>
-      </w:pPr>
-      <w:r>
-        <w:rPr>
-          <w:rFonts w:ascii="Times New Roman" w:hAnsi="Times New Roman" w:cs="Times New Roman"/>
-          <w:sz w:val="24"/>
-          <w:szCs w:val="24"/>
-        </w:rPr>
-        <w:t>3. Use cases</w:t>
-      </w:r>
-    </w:p>
-    <w:p>
-      <w:pPr>
-        <w:rPr>
-          <w:rFonts w:ascii="Times New Roman" w:hAnsi="Times New Roman" w:cs="Times New Roman"/>
-          <w:sz w:val="24"/>
-          <w:szCs w:val="24"/>
-        </w:rPr>
-      </w:pPr>
-      <w:r>
-        <w:rPr>
-          <w:rFonts w:ascii="Times New Roman" w:hAnsi="Times New Roman" w:cs="Times New Roman"/>
-          <w:sz w:val="24"/>
-          <w:szCs w:val="24"/>
-          <w:lang w:val="bg-BG"/>
+        <w:t>-Figure 6 - Create New Topic (Forum) – Box with one row – for topic title, one smaller box for topic text and add an attachment (file) option</w:t>
+      </w:r>
+    </w:p>
+    <w:p>
+      <w:pPr>
+        <w:rPr>
+          <w:rFonts w:ascii="Times New Roman" w:hAnsi="Times New Roman" w:cs="Times New Roman"/>
+          <w:sz w:val="24"/>
+          <w:szCs w:val="24"/>
+        </w:rPr>
+      </w:pPr>
+      <w:r>
+        <w:rPr>
+          <w:rFonts w:ascii="Times New Roman" w:hAnsi="Times New Roman" w:cs="Times New Roman"/>
+          <w:sz w:val="24"/>
+          <w:szCs w:val="24"/>
+        </w:rPr>
+        <w:t>-</w:t>
+      </w:r>
+      <w:r>
+        <w:rPr>
+          <w:rFonts w:ascii="Times New Roman" w:hAnsi="Times New Roman" w:cs="Times New Roman"/>
+          <w:sz w:val="24"/>
+          <w:szCs w:val="24"/>
+        </w:rPr>
+        <w:t xml:space="preserve"> </w:t>
+      </w:r>
+      <w:r>
+        <w:rPr>
+          <w:rFonts w:ascii="Times New Roman" w:hAnsi="Times New Roman" w:cs="Times New Roman"/>
+          <w:sz w:val="24"/>
+          <w:szCs w:val="24"/>
+        </w:rPr>
+        <w:t>Figure 7 -Create Blog Post-</w:t>
+      </w:r>
+      <w:r>
+        <w:rPr>
+          <w:rFonts w:ascii="Times New Roman" w:hAnsi="Times New Roman" w:cs="Times New Roman"/>
+          <w:sz w:val="24"/>
+          <w:szCs w:val="24"/>
+        </w:rPr>
+        <w:t xml:space="preserve"> </w:t>
+      </w:r>
+      <w:r>
+        <w:rPr>
+          <w:rFonts w:ascii="Times New Roman" w:hAnsi="Times New Roman" w:cs="Times New Roman"/>
+          <w:sz w:val="24"/>
+          <w:szCs w:val="24"/>
+        </w:rPr>
+        <w:t xml:space="preserve">Box with one row – for post title, one smaller box for post text, add text as an attachment (file) option and add other attachments (files/videos/link) </w:t>
+      </w:r>
+    </w:p>
+    <w:p>
+      <w:pPr>
+        <w:rPr>
+          <w:rFonts w:ascii="Times New Roman" w:hAnsi="Times New Roman" w:cs="Times New Roman"/>
+          <w:sz w:val="24"/>
+          <w:szCs w:val="24"/>
+        </w:rPr>
+      </w:pPr>
+      <w:r>
+        <w:rPr>
+          <w:rFonts w:ascii="Times New Roman" w:hAnsi="Times New Roman" w:cs="Times New Roman"/>
+          <w:sz w:val="24"/>
+          <w:szCs w:val="24"/>
+        </w:rPr>
+        <w:t>3. Use cases - plan</w:t>
+      </w:r>
+    </w:p>
+    <w:p>
+      <w:pPr>
+        <w:pStyle w:val="ListParagraph"/>
+        <w:numPr>
+          <w:ilvl w:val="0"/>
+          <w:numId w:val="26"/>
+        </w:numPr>
+        <w:rPr>
+          <w:rFonts w:ascii="Times New Roman" w:hAnsi="Times New Roman" w:cs="Times New Roman"/>
+          <w:sz w:val="24"/>
+          <w:szCs w:val="24"/>
+        </w:rPr>
+      </w:pPr>
+      <w:r>
+        <w:rPr>
+          <w:rFonts w:ascii="Times New Roman" w:hAnsi="Times New Roman" w:cs="Times New Roman"/>
+          <w:sz w:val="24"/>
+          <w:szCs w:val="24"/>
+        </w:rPr>
+        <w:t>Log in use case - done</w:t>
+      </w:r>
+    </w:p>
+    <w:p>
+      <w:pPr>
+        <w:pStyle w:val="ListParagraph"/>
+        <w:numPr>
+          <w:ilvl w:val="0"/>
+          <w:numId w:val="26"/>
+        </w:numPr>
+        <w:rPr>
+          <w:rFonts w:ascii="Times New Roman" w:hAnsi="Times New Roman" w:cs="Times New Roman"/>
+          <w:color w:val="FF0000"/>
+          <w:sz w:val="24"/>
+          <w:szCs w:val="24"/>
+        </w:rPr>
+      </w:pPr>
+      <w:r>
+        <w:rPr>
+          <w:rFonts w:ascii="Times New Roman" w:hAnsi="Times New Roman" w:cs="Times New Roman"/>
+          <w:color w:val="FF0000"/>
+          <w:sz w:val="24"/>
+          <w:szCs w:val="24"/>
+        </w:rPr>
+        <w:t>Log out use case</w:t>
+      </w:r>
+    </w:p>
+    <w:p>
+      <w:pPr>
+        <w:pStyle w:val="ListParagraph"/>
+        <w:numPr>
+          <w:ilvl w:val="0"/>
+          <w:numId w:val="26"/>
+        </w:numPr>
+        <w:rPr>
+          <w:rFonts w:ascii="Times New Roman" w:hAnsi="Times New Roman" w:cs="Times New Roman"/>
+          <w:sz w:val="24"/>
+          <w:szCs w:val="24"/>
+        </w:rPr>
+      </w:pPr>
+      <w:r>
+        <w:rPr>
+          <w:rFonts w:ascii="Times New Roman" w:hAnsi="Times New Roman" w:cs="Times New Roman"/>
+          <w:sz w:val="24"/>
+          <w:szCs w:val="24"/>
+        </w:rPr>
+        <w:t>Author/owner input/output – create blog posts (special)</w:t>
+      </w:r>
+    </w:p>
+    <w:p>
+      <w:pPr>
+        <w:pStyle w:val="ListParagraph"/>
+        <w:numPr>
+          <w:ilvl w:val="0"/>
+          <w:numId w:val="26"/>
+        </w:numPr>
+        <w:rPr>
+          <w:rFonts w:ascii="Times New Roman" w:hAnsi="Times New Roman" w:cs="Times New Roman"/>
+          <w:sz w:val="24"/>
+          <w:szCs w:val="24"/>
+        </w:rPr>
+      </w:pPr>
+      <w:r>
+        <w:rPr>
+          <w:rFonts w:ascii="Times New Roman" w:hAnsi="Times New Roman" w:cs="Times New Roman"/>
+          <w:sz w:val="24"/>
+          <w:szCs w:val="24"/>
+        </w:rPr>
+        <w:t xml:space="preserve">Admin input/output - </w:t>
+      </w:r>
+    </w:p>
+    <w:p>
+      <w:pPr>
+        <w:pStyle w:val="ListParagraph"/>
+        <w:numPr>
+          <w:ilvl w:val="0"/>
+          <w:numId w:val="26"/>
+        </w:numPr>
+        <w:rPr>
+          <w:rFonts w:ascii="Times New Roman" w:hAnsi="Times New Roman" w:cs="Times New Roman"/>
+          <w:sz w:val="24"/>
+          <w:szCs w:val="24"/>
+        </w:rPr>
+      </w:pPr>
+      <w:r>
+        <w:rPr>
+          <w:rFonts w:ascii="Times New Roman" w:hAnsi="Times New Roman" w:cs="Times New Roman"/>
+          <w:sz w:val="24"/>
+          <w:szCs w:val="24"/>
         </w:rPr>
         <w:lastRenderedPageBreak/>
-        <w:t>-</w:t>
-      </w:r>
-      <w:r>
-        <w:rPr>
-          <w:rFonts w:ascii="Times New Roman" w:hAnsi="Times New Roman" w:cs="Times New Roman"/>
-          <w:sz w:val="24"/>
-          <w:szCs w:val="24"/>
-        </w:rPr>
-        <w:t xml:space="preserve"> Author/owner input/output</w:t>
-      </w:r>
-    </w:p>
-    <w:p>
-      <w:pPr>
-        <w:rPr>
-          <w:rFonts w:ascii="Times New Roman" w:hAnsi="Times New Roman" w:cs="Times New Roman"/>
-          <w:sz w:val="24"/>
-          <w:szCs w:val="24"/>
-          <w:lang w:val="en-GB"/>
-        </w:rPr>
-      </w:pPr>
-      <w:r>
-        <w:rPr>
-          <w:rFonts w:ascii="Times New Roman" w:hAnsi="Times New Roman" w:cs="Times New Roman"/>
-          <w:sz w:val="24"/>
-          <w:szCs w:val="24"/>
-          <w:lang w:val="bg-BG"/>
-        </w:rPr>
-        <w:t>-</w:t>
-      </w:r>
-      <w:r>
-        <w:rPr>
-          <w:rFonts w:ascii="Times New Roman" w:hAnsi="Times New Roman" w:cs="Times New Roman"/>
-          <w:sz w:val="24"/>
-          <w:szCs w:val="24"/>
-        </w:rPr>
-        <w:t>Admin input/output</w:t>
-      </w:r>
-    </w:p>
-    <w:p>
-      <w:pPr>
-        <w:rPr>
-          <w:rFonts w:ascii="Times New Roman" w:hAnsi="Times New Roman" w:cs="Times New Roman"/>
-          <w:sz w:val="24"/>
-          <w:szCs w:val="24"/>
-        </w:rPr>
-      </w:pPr>
-      <w:r>
-        <w:rPr>
-          <w:rFonts w:ascii="Times New Roman" w:hAnsi="Times New Roman" w:cs="Times New Roman"/>
-          <w:sz w:val="24"/>
-          <w:szCs w:val="24"/>
-          <w:lang w:val="bg-BG"/>
-        </w:rPr>
-        <w:t>-</w:t>
-      </w:r>
-      <w:r>
-        <w:rPr>
-          <w:rFonts w:ascii="Times New Roman" w:hAnsi="Times New Roman" w:cs="Times New Roman"/>
-          <w:sz w:val="24"/>
-          <w:szCs w:val="24"/>
-        </w:rPr>
-        <w:t>Moderators input/output</w:t>
-      </w:r>
-    </w:p>
-    <w:p>
-      <w:pPr>
-        <w:rPr>
-          <w:rFonts w:ascii="Times New Roman" w:hAnsi="Times New Roman" w:cs="Times New Roman"/>
-          <w:sz w:val="24"/>
-          <w:szCs w:val="24"/>
-        </w:rPr>
-      </w:pPr>
-      <w:r>
-        <w:rPr>
-          <w:rFonts w:ascii="Times New Roman" w:hAnsi="Times New Roman" w:cs="Times New Roman"/>
-          <w:sz w:val="24"/>
-          <w:szCs w:val="24"/>
-        </w:rPr>
-        <w:t>-Sign members input/output</w:t>
-      </w:r>
-    </w:p>
-    <w:p>
-      <w:pPr>
-        <w:rPr>
-          <w:rFonts w:ascii="Times New Roman" w:hAnsi="Times New Roman" w:cs="Times New Roman"/>
-          <w:sz w:val="24"/>
-          <w:szCs w:val="24"/>
-        </w:rPr>
-      </w:pPr>
-      <w:r>
-        <w:rPr>
-          <w:rFonts w:ascii="Times New Roman" w:hAnsi="Times New Roman" w:cs="Times New Roman"/>
-          <w:sz w:val="24"/>
-          <w:szCs w:val="24"/>
-        </w:rPr>
-        <w:t>-Guest input/output</w:t>
+        <w:t xml:space="preserve">Moderators input/output - </w:t>
+      </w:r>
+    </w:p>
+    <w:p>
+      <w:pPr>
+        <w:pStyle w:val="ListParagraph"/>
+        <w:numPr>
+          <w:ilvl w:val="0"/>
+          <w:numId w:val="26"/>
+        </w:numPr>
+        <w:rPr>
+          <w:rFonts w:ascii="Times New Roman" w:hAnsi="Times New Roman" w:cs="Times New Roman"/>
+          <w:sz w:val="24"/>
+          <w:szCs w:val="24"/>
+        </w:rPr>
+      </w:pPr>
+      <w:r>
+        <w:rPr>
+          <w:rFonts w:ascii="Times New Roman" w:hAnsi="Times New Roman" w:cs="Times New Roman"/>
+          <w:sz w:val="24"/>
+          <w:szCs w:val="24"/>
+        </w:rPr>
+        <w:t xml:space="preserve">Sign members input/output - </w:t>
+      </w:r>
+    </w:p>
+    <w:p>
+      <w:pPr>
+        <w:pStyle w:val="ListParagraph"/>
+        <w:numPr>
+          <w:ilvl w:val="0"/>
+          <w:numId w:val="26"/>
+        </w:numPr>
+        <w:rPr>
+          <w:rFonts w:ascii="Times New Roman" w:hAnsi="Times New Roman" w:cs="Times New Roman"/>
+          <w:sz w:val="24"/>
+          <w:szCs w:val="24"/>
+        </w:rPr>
+      </w:pPr>
+      <w:r>
+        <w:rPr>
+          <w:rFonts w:ascii="Times New Roman" w:hAnsi="Times New Roman" w:cs="Times New Roman"/>
+          <w:sz w:val="24"/>
+          <w:szCs w:val="24"/>
+        </w:rPr>
+        <w:t xml:space="preserve">Guest input/output - </w:t>
       </w:r>
     </w:p>
     <w:p>
@@ -2341,98 +2442,98 @@
           <w:sz w:val="24"/>
           <w:szCs w:val="24"/>
         </w:rPr>
+        <w:t>Pre-Condition: Signed member logged in</w:t>
+      </w:r>
+    </w:p>
+    <w:p>
+      <w:pPr>
+        <w:rPr>
+          <w:rFonts w:ascii="Times New Roman" w:hAnsi="Times New Roman" w:cs="Times New Roman"/>
+          <w:sz w:val="24"/>
+          <w:szCs w:val="24"/>
+        </w:rPr>
+      </w:pPr>
+      <w:r>
+        <w:rPr>
+          <w:rFonts w:ascii="Times New Roman" w:hAnsi="Times New Roman" w:cs="Times New Roman"/>
+          <w:sz w:val="24"/>
+          <w:szCs w:val="24"/>
+        </w:rPr>
+        <w:t>Main scenario:</w:t>
+      </w:r>
+    </w:p>
+    <w:p>
+      <w:pPr>
+        <w:pStyle w:val="ListParagraph"/>
+        <w:numPr>
+          <w:ilvl w:val="0"/>
+          <w:numId w:val="7"/>
+        </w:numPr>
+        <w:rPr>
+          <w:rFonts w:ascii="Times New Roman" w:hAnsi="Times New Roman" w:cs="Times New Roman"/>
+          <w:sz w:val="24"/>
+          <w:szCs w:val="24"/>
+        </w:rPr>
+      </w:pPr>
+      <w:r>
+        <w:rPr>
+          <w:rFonts w:ascii="Times New Roman" w:hAnsi="Times New Roman" w:cs="Times New Roman"/>
+          <w:sz w:val="24"/>
+          <w:szCs w:val="24"/>
+        </w:rPr>
+        <w:t xml:space="preserve">User </w:t>
+      </w:r>
+      <w:r>
+        <w:rPr>
+          <w:rFonts w:ascii="Times New Roman" w:hAnsi="Times New Roman" w:cs="Times New Roman"/>
+          <w:sz w:val="24"/>
+          <w:szCs w:val="24"/>
+        </w:rPr>
+        <w:t>goes to the top right corner of the web page and clicks on their username. Then it drops a menu where he/she can select options</w:t>
+      </w:r>
+    </w:p>
+    <w:p>
+      <w:pPr>
+        <w:pStyle w:val="ListParagraph"/>
+        <w:numPr>
+          <w:ilvl w:val="0"/>
+          <w:numId w:val="7"/>
+        </w:numPr>
+        <w:rPr>
+          <w:rFonts w:ascii="Times New Roman" w:hAnsi="Times New Roman" w:cs="Times New Roman"/>
+          <w:sz w:val="24"/>
+          <w:szCs w:val="24"/>
+        </w:rPr>
+      </w:pPr>
+      <w:r>
+        <w:rPr>
+          <w:rFonts w:ascii="Times New Roman" w:hAnsi="Times New Roman" w:cs="Times New Roman"/>
+          <w:sz w:val="24"/>
+          <w:szCs w:val="24"/>
+        </w:rPr>
+        <w:t>User selects the “Change password” option</w:t>
+      </w:r>
+    </w:p>
+    <w:p>
+      <w:pPr>
+        <w:pStyle w:val="ListParagraph"/>
+        <w:numPr>
+          <w:ilvl w:val="0"/>
+          <w:numId w:val="7"/>
+        </w:numPr>
+        <w:rPr>
+          <w:rFonts w:ascii="Times New Roman" w:hAnsi="Times New Roman" w:cs="Times New Roman"/>
+          <w:sz w:val="24"/>
+          <w:szCs w:val="24"/>
+        </w:rPr>
+      </w:pPr>
+      <w:r>
+        <w:rPr>
+          <w:rFonts w:ascii="Times New Roman" w:hAnsi="Times New Roman" w:cs="Times New Roman"/>
+          <w:sz w:val="24"/>
+          <w:szCs w:val="24"/>
+        </w:rPr>
         <w:lastRenderedPageBreak/>
-        <w:t>Pre-Condition: Signed member logged in</w:t>
-      </w:r>
-    </w:p>
-    <w:p>
-      <w:pPr>
-        <w:rPr>
-          <w:rFonts w:ascii="Times New Roman" w:hAnsi="Times New Roman" w:cs="Times New Roman"/>
-          <w:sz w:val="24"/>
-          <w:szCs w:val="24"/>
-        </w:rPr>
-      </w:pPr>
-      <w:r>
-        <w:rPr>
-          <w:rFonts w:ascii="Times New Roman" w:hAnsi="Times New Roman" w:cs="Times New Roman"/>
-          <w:sz w:val="24"/>
-          <w:szCs w:val="24"/>
-        </w:rPr>
-        <w:t>Main scenario:</w:t>
-      </w:r>
-    </w:p>
-    <w:p>
-      <w:pPr>
-        <w:pStyle w:val="ListParagraph"/>
-        <w:numPr>
-          <w:ilvl w:val="0"/>
-          <w:numId w:val="7"/>
-        </w:numPr>
-        <w:rPr>
-          <w:rFonts w:ascii="Times New Roman" w:hAnsi="Times New Roman" w:cs="Times New Roman"/>
-          <w:sz w:val="24"/>
-          <w:szCs w:val="24"/>
-        </w:rPr>
-      </w:pPr>
-      <w:r>
-        <w:rPr>
-          <w:rFonts w:ascii="Times New Roman" w:hAnsi="Times New Roman" w:cs="Times New Roman"/>
-          <w:sz w:val="24"/>
-          <w:szCs w:val="24"/>
-        </w:rPr>
-        <w:t xml:space="preserve">User </w:t>
-      </w:r>
-      <w:r>
-        <w:rPr>
-          <w:rFonts w:ascii="Times New Roman" w:hAnsi="Times New Roman" w:cs="Times New Roman"/>
-          <w:sz w:val="24"/>
-          <w:szCs w:val="24"/>
-        </w:rPr>
-        <w:t>goes to the top right corner of the web page and clicks on their username. Then it drops a menu where he/she can select options</w:t>
-      </w:r>
-    </w:p>
-    <w:p>
-      <w:pPr>
-        <w:pStyle w:val="ListParagraph"/>
-        <w:numPr>
-          <w:ilvl w:val="0"/>
-          <w:numId w:val="7"/>
-        </w:numPr>
-        <w:rPr>
-          <w:rFonts w:ascii="Times New Roman" w:hAnsi="Times New Roman" w:cs="Times New Roman"/>
-          <w:sz w:val="24"/>
-          <w:szCs w:val="24"/>
-        </w:rPr>
-      </w:pPr>
-      <w:r>
-        <w:rPr>
-          <w:rFonts w:ascii="Times New Roman" w:hAnsi="Times New Roman" w:cs="Times New Roman"/>
-          <w:sz w:val="24"/>
-          <w:szCs w:val="24"/>
-        </w:rPr>
-        <w:t>User selects the “Change password” option</w:t>
-      </w:r>
-    </w:p>
-    <w:p>
-      <w:pPr>
-        <w:pStyle w:val="ListParagraph"/>
-        <w:numPr>
-          <w:ilvl w:val="0"/>
-          <w:numId w:val="7"/>
-        </w:numPr>
-        <w:rPr>
-          <w:rFonts w:ascii="Times New Roman" w:hAnsi="Times New Roman" w:cs="Times New Roman"/>
-          <w:sz w:val="24"/>
-          <w:szCs w:val="24"/>
-        </w:rPr>
-      </w:pPr>
-      <w:r>
-        <w:rPr>
-          <w:rFonts w:ascii="Times New Roman" w:hAnsi="Times New Roman" w:cs="Times New Roman"/>
-          <w:sz w:val="24"/>
-          <w:szCs w:val="24"/>
-        </w:rPr>
         <w:t xml:space="preserve">Rectangular box appears with rows – “Old password”, </w:t>
       </w:r>
       <w:r>
@@ -3376,27 +3477,994 @@
         </w:numPr>
         <w:rPr>
           <w:rFonts w:ascii="Times New Roman" w:hAnsi="Times New Roman" w:cs="Times New Roman"/>
+          <w:i/>
+          <w:sz w:val="24"/>
+          <w:szCs w:val="24"/>
+        </w:rPr>
+      </w:pPr>
+      <w:r>
+        <w:rPr>
+          <w:rFonts w:ascii="Times New Roman" w:hAnsi="Times New Roman" w:cs="Times New Roman"/>
+          <w:i/>
+          <w:sz w:val="24"/>
+          <w:szCs w:val="24"/>
+        </w:rPr>
+        <w:t xml:space="preserve">Use Case №3: </w:t>
+      </w:r>
+      <w:r>
+        <w:rPr>
+          <w:rFonts w:ascii="Times New Roman" w:hAnsi="Times New Roman" w:cs="Times New Roman"/>
+          <w:i/>
+          <w:sz w:val="24"/>
+          <w:szCs w:val="24"/>
+        </w:rPr>
+        <w:t>Blog posts</w:t>
+      </w:r>
+      <w:r>
+        <w:rPr>
+          <w:rFonts w:ascii="Times New Roman" w:hAnsi="Times New Roman" w:cs="Times New Roman"/>
+          <w:i/>
+          <w:sz w:val="24"/>
+          <w:szCs w:val="24"/>
+        </w:rPr>
+        <w:t xml:space="preserve"> </w:t>
+      </w:r>
+    </w:p>
+    <w:p>
+      <w:pPr>
+        <w:pStyle w:val="ListParagraph"/>
+        <w:numPr>
+          <w:ilvl w:val="0"/>
+          <w:numId w:val="21"/>
+        </w:numPr>
+        <w:rPr>
+          <w:rFonts w:ascii="Times New Roman" w:hAnsi="Times New Roman" w:cs="Times New Roman"/>
+          <w:i/>
+          <w:sz w:val="24"/>
+          <w:szCs w:val="24"/>
+        </w:rPr>
+      </w:pPr>
+      <w:r>
+        <w:rPr>
+          <w:rFonts w:ascii="Times New Roman" w:hAnsi="Times New Roman" w:cs="Times New Roman"/>
+          <w:i/>
+          <w:sz w:val="24"/>
+          <w:szCs w:val="24"/>
+        </w:rPr>
+        <w:t xml:space="preserve">Primary Actor: </w:t>
+      </w:r>
+      <w:r>
+        <w:rPr>
+          <w:rFonts w:ascii="Times New Roman" w:hAnsi="Times New Roman" w:cs="Times New Roman"/>
+          <w:i/>
+          <w:sz w:val="24"/>
+          <w:szCs w:val="24"/>
+        </w:rPr>
+        <w:t>Author (referred as User)</w:t>
+      </w:r>
+    </w:p>
+    <w:p>
+      <w:pPr>
+        <w:pStyle w:val="ListParagraph"/>
+        <w:numPr>
+          <w:ilvl w:val="0"/>
+          <w:numId w:val="21"/>
+        </w:numPr>
+        <w:rPr>
+          <w:rFonts w:ascii="Times New Roman" w:hAnsi="Times New Roman" w:cs="Times New Roman"/>
+          <w:i/>
+          <w:sz w:val="24"/>
+          <w:szCs w:val="24"/>
+        </w:rPr>
+      </w:pPr>
+      <w:r>
+        <w:rPr>
+          <w:rFonts w:ascii="Times New Roman" w:hAnsi="Times New Roman" w:cs="Times New Roman"/>
+          <w:i/>
+          <w:sz w:val="24"/>
+          <w:szCs w:val="24"/>
+        </w:rPr>
+        <w:t>Pre-Condition:</w:t>
+      </w:r>
+      <w:r>
+        <w:rPr>
+          <w:rFonts w:ascii="Times New Roman" w:hAnsi="Times New Roman" w:cs="Times New Roman"/>
+          <w:i/>
+          <w:sz w:val="24"/>
+          <w:szCs w:val="24"/>
+        </w:rPr>
+        <w:t xml:space="preserve"> User</w:t>
+      </w:r>
+      <w:r>
+        <w:rPr>
+          <w:rFonts w:ascii="Times New Roman" w:hAnsi="Times New Roman" w:cs="Times New Roman"/>
+          <w:i/>
+          <w:sz w:val="24"/>
+          <w:szCs w:val="24"/>
+        </w:rPr>
+        <w:t xml:space="preserve"> logged in </w:t>
+      </w:r>
+    </w:p>
+    <w:p>
+      <w:pPr>
+        <w:rPr>
+          <w:rFonts w:ascii="Times New Roman" w:hAnsi="Times New Roman" w:cs="Times New Roman"/>
+          <w:sz w:val="24"/>
+          <w:szCs w:val="24"/>
+        </w:rPr>
+      </w:pPr>
+      <w:r>
+        <w:rPr>
+          <w:rFonts w:ascii="Times New Roman" w:hAnsi="Times New Roman" w:cs="Times New Roman"/>
+          <w:sz w:val="24"/>
+          <w:szCs w:val="24"/>
+        </w:rPr>
+        <w:t>Main scenario:</w:t>
+      </w:r>
+    </w:p>
+    <w:p>
+      <w:pPr>
+        <w:pStyle w:val="ListParagraph"/>
+        <w:numPr>
+          <w:ilvl w:val="0"/>
+          <w:numId w:val="15"/>
+        </w:numPr>
+        <w:rPr>
+          <w:rFonts w:ascii="Times New Roman" w:hAnsi="Times New Roman" w:cs="Times New Roman"/>
+          <w:sz w:val="24"/>
+          <w:szCs w:val="24"/>
+        </w:rPr>
+      </w:pPr>
+      <w:r>
+        <w:rPr>
+          <w:rFonts w:ascii="Times New Roman" w:hAnsi="Times New Roman" w:cs="Times New Roman"/>
+          <w:sz w:val="24"/>
+          <w:szCs w:val="24"/>
+        </w:rPr>
+        <w:t>Author</w:t>
+      </w:r>
+      <w:r>
+        <w:rPr>
+          <w:rFonts w:ascii="Times New Roman" w:hAnsi="Times New Roman" w:cs="Times New Roman"/>
+          <w:sz w:val="24"/>
+          <w:szCs w:val="24"/>
+        </w:rPr>
+        <w:t xml:space="preserve"> </w:t>
+      </w:r>
+      <w:r>
+        <w:rPr>
+          <w:rFonts w:ascii="Times New Roman" w:hAnsi="Times New Roman" w:cs="Times New Roman"/>
+          <w:sz w:val="24"/>
+          <w:szCs w:val="24"/>
+        </w:rPr>
+        <w:t>clicks</w:t>
+      </w:r>
+      <w:r>
+        <w:rPr>
+          <w:rFonts w:ascii="Times New Roman" w:hAnsi="Times New Roman" w:cs="Times New Roman"/>
+          <w:sz w:val="24"/>
+          <w:szCs w:val="24"/>
+        </w:rPr>
+        <w:t xml:space="preserve"> “</w:t>
+      </w:r>
+      <w:r>
+        <w:rPr>
+          <w:rFonts w:ascii="Times New Roman" w:hAnsi="Times New Roman" w:cs="Times New Roman"/>
+          <w:sz w:val="24"/>
+          <w:szCs w:val="24"/>
+        </w:rPr>
+        <w:t>Create New Post</w:t>
+      </w:r>
+      <w:r>
+        <w:rPr>
+          <w:rFonts w:ascii="Times New Roman" w:hAnsi="Times New Roman" w:cs="Times New Roman"/>
+          <w:sz w:val="24"/>
+          <w:szCs w:val="24"/>
+        </w:rPr>
+        <w:t xml:space="preserve">” </w:t>
+      </w:r>
+      <w:r>
+        <w:rPr>
+          <w:rFonts w:ascii="Times New Roman" w:hAnsi="Times New Roman" w:cs="Times New Roman"/>
+          <w:sz w:val="24"/>
+          <w:szCs w:val="24"/>
+        </w:rPr>
+        <w:t xml:space="preserve">button </w:t>
+      </w:r>
+      <w:r>
+        <w:rPr>
+          <w:rFonts w:ascii="Times New Roman" w:hAnsi="Times New Roman" w:cs="Times New Roman"/>
+          <w:sz w:val="24"/>
+          <w:szCs w:val="24"/>
+        </w:rPr>
+        <w:t xml:space="preserve">from </w:t>
+      </w:r>
+      <w:r>
+        <w:rPr>
+          <w:rFonts w:ascii="Times New Roman" w:hAnsi="Times New Roman" w:cs="Times New Roman"/>
+          <w:sz w:val="24"/>
+          <w:szCs w:val="24"/>
+        </w:rPr>
+        <w:t>Blog</w:t>
+      </w:r>
+      <w:r>
+        <w:rPr>
+          <w:rFonts w:ascii="Times New Roman" w:hAnsi="Times New Roman" w:cs="Times New Roman"/>
+          <w:sz w:val="24"/>
+          <w:szCs w:val="24"/>
+        </w:rPr>
+        <w:t xml:space="preserve"> section </w:t>
+      </w:r>
+      <w:r>
+        <w:rPr>
+          <w:rFonts w:ascii="Times New Roman" w:hAnsi="Times New Roman" w:cs="Times New Roman"/>
+          <w:sz w:val="24"/>
+          <w:szCs w:val="24"/>
+        </w:rPr>
+        <w:t xml:space="preserve">above </w:t>
+      </w:r>
+      <w:r>
+        <w:rPr>
+          <w:rFonts w:ascii="Times New Roman" w:hAnsi="Times New Roman" w:cs="Times New Roman"/>
+          <w:sz w:val="24"/>
+          <w:szCs w:val="24"/>
+        </w:rPr>
+        <w:t xml:space="preserve">the </w:t>
+      </w:r>
+      <w:r>
+        <w:rPr>
+          <w:rFonts w:ascii="Times New Roman" w:hAnsi="Times New Roman" w:cs="Times New Roman"/>
+          <w:sz w:val="24"/>
+          <w:szCs w:val="24"/>
+        </w:rPr>
+        <w:t xml:space="preserve">latest </w:t>
+      </w:r>
+      <w:r>
+        <w:rPr>
+          <w:rFonts w:ascii="Times New Roman" w:hAnsi="Times New Roman" w:cs="Times New Roman"/>
+          <w:sz w:val="24"/>
+          <w:szCs w:val="24"/>
+        </w:rPr>
+        <w:t>blog post (refer to figure 2 “</w:t>
+      </w:r>
+      <w:r>
+        <w:rPr>
+          <w:rFonts w:ascii="Times New Roman" w:hAnsi="Times New Roman" w:cs="Times New Roman"/>
+          <w:sz w:val="24"/>
+          <w:szCs w:val="24"/>
+        </w:rPr>
+        <w:t>Blog</w:t>
+      </w:r>
+      <w:r>
+        <w:rPr>
+          <w:rFonts w:ascii="Times New Roman" w:hAnsi="Times New Roman" w:cs="Times New Roman"/>
+          <w:sz w:val="24"/>
+          <w:szCs w:val="24"/>
+        </w:rPr>
+        <w:t xml:space="preserve"> section”)</w:t>
+      </w:r>
+    </w:p>
+    <w:p>
+      <w:pPr>
+        <w:pStyle w:val="ListParagraph"/>
+        <w:numPr>
+          <w:ilvl w:val="0"/>
+          <w:numId w:val="15"/>
+        </w:numPr>
+        <w:rPr>
+          <w:rFonts w:ascii="Times New Roman" w:hAnsi="Times New Roman" w:cs="Times New Roman"/>
+          <w:sz w:val="24"/>
+          <w:szCs w:val="24"/>
+        </w:rPr>
+      </w:pPr>
+      <w:r>
+        <w:rPr>
+          <w:rFonts w:ascii="Times New Roman" w:hAnsi="Times New Roman" w:cs="Times New Roman"/>
+          <w:sz w:val="24"/>
+          <w:szCs w:val="24"/>
+        </w:rPr>
+        <w:t>Pops out a box (refer to figure “Create Blog Post”)</w:t>
+      </w:r>
+    </w:p>
+    <w:p>
+      <w:pPr>
+        <w:pStyle w:val="ListParagraph"/>
+        <w:numPr>
+          <w:ilvl w:val="0"/>
+          <w:numId w:val="15"/>
+        </w:numPr>
+        <w:rPr>
+          <w:rFonts w:ascii="Times New Roman" w:hAnsi="Times New Roman" w:cs="Times New Roman"/>
+          <w:sz w:val="24"/>
+          <w:szCs w:val="24"/>
+        </w:rPr>
+      </w:pPr>
+      <w:r>
+        <w:rPr>
+          <w:rFonts w:ascii="Times New Roman" w:hAnsi="Times New Roman" w:cs="Times New Roman"/>
+          <w:sz w:val="24"/>
+          <w:szCs w:val="24"/>
+        </w:rPr>
+        <w:t xml:space="preserve">User enters </w:t>
+      </w:r>
+      <w:r>
+        <w:rPr>
+          <w:rFonts w:ascii="Times New Roman" w:hAnsi="Times New Roman" w:cs="Times New Roman"/>
+          <w:sz w:val="24"/>
+          <w:szCs w:val="24"/>
+        </w:rPr>
+        <w:t>the new post title and adds text manually or attaches it with a file. If he/she chooses, there is an option to add a video or a URL link</w:t>
+      </w:r>
+    </w:p>
+    <w:p>
+      <w:pPr>
+        <w:pStyle w:val="ListParagraph"/>
+        <w:numPr>
+          <w:ilvl w:val="0"/>
+          <w:numId w:val="15"/>
+        </w:numPr>
+        <w:rPr>
+          <w:rFonts w:ascii="Times New Roman" w:hAnsi="Times New Roman" w:cs="Times New Roman"/>
+          <w:sz w:val="24"/>
+          <w:szCs w:val="24"/>
+        </w:rPr>
+      </w:pPr>
+      <w:r>
+        <w:rPr>
+          <w:rFonts w:ascii="Times New Roman" w:hAnsi="Times New Roman" w:cs="Times New Roman"/>
+          <w:sz w:val="24"/>
+          <w:szCs w:val="24"/>
+        </w:rPr>
+        <w:t xml:space="preserve">User </w:t>
+      </w:r>
+      <w:r>
+        <w:rPr>
+          <w:rFonts w:ascii="Times New Roman" w:hAnsi="Times New Roman" w:cs="Times New Roman"/>
+          <w:sz w:val="24"/>
+          <w:szCs w:val="24"/>
+        </w:rPr>
+        <w:t>clicks the “Post” button at bottom right of the box</w:t>
+      </w:r>
+    </w:p>
+    <w:p>
+      <w:pPr>
+        <w:pStyle w:val="ListParagraph"/>
+        <w:numPr>
+          <w:ilvl w:val="0"/>
+          <w:numId w:val="15"/>
+        </w:numPr>
+        <w:rPr>
+          <w:rFonts w:ascii="Times New Roman" w:hAnsi="Times New Roman" w:cs="Times New Roman"/>
+          <w:sz w:val="24"/>
+          <w:szCs w:val="24"/>
+        </w:rPr>
+      </w:pPr>
+      <w:r>
+        <w:rPr>
+          <w:rFonts w:ascii="Times New Roman" w:hAnsi="Times New Roman" w:cs="Times New Roman"/>
+          <w:sz w:val="24"/>
+          <w:szCs w:val="24"/>
+        </w:rPr>
+        <w:t>Post</w:t>
+      </w:r>
+      <w:r>
+        <w:rPr>
+          <w:rFonts w:ascii="Times New Roman" w:hAnsi="Times New Roman" w:cs="Times New Roman"/>
+          <w:sz w:val="24"/>
+          <w:szCs w:val="24"/>
+        </w:rPr>
+        <w:t xml:space="preserve"> is created</w:t>
+      </w:r>
+    </w:p>
+    <w:p>
+      <w:pPr>
+        <w:pStyle w:val="ListParagraph"/>
+        <w:numPr>
+          <w:ilvl w:val="0"/>
+          <w:numId w:val="15"/>
+        </w:numPr>
+        <w:rPr>
+          <w:rFonts w:ascii="Times New Roman" w:hAnsi="Times New Roman" w:cs="Times New Roman"/>
+          <w:sz w:val="24"/>
+          <w:szCs w:val="24"/>
+        </w:rPr>
+      </w:pPr>
+      <w:r>
+        <w:rPr>
+          <w:rFonts w:ascii="Times New Roman" w:hAnsi="Times New Roman" w:cs="Times New Roman"/>
+          <w:sz w:val="24"/>
+          <w:szCs w:val="24"/>
+        </w:rPr>
+        <w:t>All visitors can see the post</w:t>
+      </w:r>
+    </w:p>
+    <w:p>
+      <w:pPr>
+        <w:rPr>
+          <w:rFonts w:ascii="Times New Roman" w:hAnsi="Times New Roman" w:cs="Times New Roman"/>
+          <w:sz w:val="24"/>
+          <w:szCs w:val="24"/>
+        </w:rPr>
+      </w:pPr>
+      <w:r>
+        <w:rPr>
+          <w:rFonts w:ascii="Times New Roman" w:hAnsi="Times New Roman" w:cs="Times New Roman"/>
+          <w:sz w:val="24"/>
+          <w:szCs w:val="24"/>
+        </w:rPr>
+        <w:t>Alternate scenario:</w:t>
+      </w:r>
+    </w:p>
+    <w:p>
+      <w:pPr>
+        <w:pStyle w:val="ListParagraph"/>
+        <w:numPr>
+          <w:ilvl w:val="0"/>
+          <w:numId w:val="15"/>
+        </w:numPr>
+        <w:rPr>
+          <w:rFonts w:ascii="Times New Roman" w:hAnsi="Times New Roman" w:cs="Times New Roman"/>
+          <w:vanish/>
+          <w:sz w:val="24"/>
+          <w:szCs w:val="24"/>
+        </w:rPr>
+      </w:pPr>
+    </w:p>
+    <w:p>
+      <w:pPr>
+        <w:pStyle w:val="ListParagraph"/>
+        <w:numPr>
+          <w:ilvl w:val="0"/>
+          <w:numId w:val="15"/>
+        </w:numPr>
+        <w:rPr>
+          <w:rFonts w:ascii="Times New Roman" w:hAnsi="Times New Roman" w:cs="Times New Roman"/>
+          <w:vanish/>
+          <w:sz w:val="24"/>
+          <w:szCs w:val="24"/>
+        </w:rPr>
+      </w:pPr>
+    </w:p>
+    <w:p>
+      <w:pPr>
+        <w:pStyle w:val="ListParagraph"/>
+        <w:numPr>
+          <w:ilvl w:val="0"/>
+          <w:numId w:val="15"/>
+        </w:numPr>
+        <w:rPr>
+          <w:rFonts w:ascii="Times New Roman" w:hAnsi="Times New Roman" w:cs="Times New Roman"/>
+          <w:vanish/>
+          <w:sz w:val="24"/>
+          <w:szCs w:val="24"/>
+        </w:rPr>
+      </w:pPr>
+    </w:p>
+    <w:p>
+      <w:pPr>
+        <w:pStyle w:val="ListParagraph"/>
+        <w:numPr>
+          <w:ilvl w:val="1"/>
+          <w:numId w:val="15"/>
+        </w:numPr>
+        <w:rPr>
+          <w:rFonts w:ascii="Times New Roman" w:hAnsi="Times New Roman" w:cs="Times New Roman"/>
+          <w:sz w:val="24"/>
+          <w:szCs w:val="24"/>
+        </w:rPr>
+      </w:pPr>
+      <w:bookmarkStart w:id="0" w:name="_GoBack"/>
+      <w:bookmarkEnd w:id="0"/>
+      <w:r>
+        <w:rPr>
+          <w:rFonts w:ascii="Times New Roman" w:hAnsi="Times New Roman" w:cs="Times New Roman"/>
+          <w:sz w:val="24"/>
+          <w:szCs w:val="24"/>
+        </w:rPr>
+        <w:t>Post comment cancellation</w:t>
+      </w:r>
+    </w:p>
+    <w:p>
+      <w:pPr>
+        <w:pStyle w:val="ListParagraph"/>
+        <w:numPr>
+          <w:ilvl w:val="2"/>
+          <w:numId w:val="8"/>
+        </w:numPr>
+        <w:rPr>
+          <w:rFonts w:ascii="Times New Roman" w:hAnsi="Times New Roman" w:cs="Times New Roman"/>
+          <w:sz w:val="24"/>
+          <w:szCs w:val="24"/>
+        </w:rPr>
+      </w:pPr>
+      <w:r>
+        <w:rPr>
+          <w:rFonts w:ascii="Times New Roman" w:hAnsi="Times New Roman" w:cs="Times New Roman"/>
+          <w:sz w:val="24"/>
+          <w:szCs w:val="24"/>
+        </w:rPr>
+        <w:t xml:space="preserve">User cancels Post </w:t>
+      </w:r>
+      <w:r>
+        <w:rPr>
+          <w:rFonts w:ascii="Times New Roman" w:hAnsi="Times New Roman" w:cs="Times New Roman"/>
+          <w:sz w:val="24"/>
+          <w:szCs w:val="24"/>
+        </w:rPr>
+        <w:t>Comment</w:t>
+      </w:r>
+      <w:r>
+        <w:rPr>
+          <w:rFonts w:ascii="Times New Roman" w:hAnsi="Times New Roman" w:cs="Times New Roman"/>
+          <w:sz w:val="24"/>
+          <w:szCs w:val="24"/>
+        </w:rPr>
+        <w:t xml:space="preserve"> functionality</w:t>
+      </w:r>
+    </w:p>
+    <w:p>
+      <w:pPr>
+        <w:pStyle w:val="ListParagraph"/>
+        <w:numPr>
+          <w:ilvl w:val="2"/>
+          <w:numId w:val="8"/>
+        </w:numPr>
+        <w:rPr>
+          <w:rFonts w:ascii="Times New Roman" w:hAnsi="Times New Roman" w:cs="Times New Roman"/>
+          <w:sz w:val="24"/>
+          <w:szCs w:val="24"/>
+        </w:rPr>
+      </w:pPr>
+      <w:r>
+        <w:rPr>
+          <w:rFonts w:ascii="Times New Roman" w:hAnsi="Times New Roman" w:cs="Times New Roman"/>
+          <w:sz w:val="24"/>
+          <w:szCs w:val="24"/>
+        </w:rPr>
+        <w:t xml:space="preserve">Post </w:t>
+      </w:r>
+      <w:r>
+        <w:rPr>
+          <w:rFonts w:ascii="Times New Roman" w:hAnsi="Times New Roman" w:cs="Times New Roman"/>
+          <w:sz w:val="24"/>
+          <w:szCs w:val="24"/>
+        </w:rPr>
+        <w:t>Comment</w:t>
+      </w:r>
+      <w:r>
+        <w:rPr>
+          <w:rFonts w:ascii="Times New Roman" w:hAnsi="Times New Roman" w:cs="Times New Roman"/>
+          <w:sz w:val="24"/>
+          <w:szCs w:val="24"/>
+        </w:rPr>
+        <w:t xml:space="preserve"> cancelled</w:t>
+      </w:r>
+    </w:p>
+    <w:p>
+      <w:pPr>
+        <w:pStyle w:val="ListParagraph"/>
+        <w:rPr>
+          <w:rFonts w:ascii="Times New Roman" w:hAnsi="Times New Roman" w:cs="Times New Roman"/>
+          <w:sz w:val="24"/>
+          <w:szCs w:val="24"/>
+        </w:rPr>
+      </w:pPr>
+    </w:p>
+    <w:p>
+      <w:pPr>
+        <w:pStyle w:val="ListParagraph"/>
+        <w:rPr>
+          <w:rFonts w:ascii="Times New Roman" w:hAnsi="Times New Roman" w:cs="Times New Roman"/>
+          <w:sz w:val="24"/>
+          <w:szCs w:val="24"/>
+        </w:rPr>
+      </w:pPr>
+    </w:p>
+    <w:p>
+      <w:pPr>
+        <w:pStyle w:val="ListParagraph"/>
+        <w:numPr>
+          <w:ilvl w:val="0"/>
+          <w:numId w:val="17"/>
+        </w:numPr>
+        <w:rPr>
+          <w:rFonts w:ascii="Times New Roman" w:hAnsi="Times New Roman" w:cs="Times New Roman"/>
+          <w:i/>
+          <w:sz w:val="24"/>
+          <w:szCs w:val="24"/>
+        </w:rPr>
+      </w:pPr>
+      <w:r>
+        <w:rPr>
+          <w:rFonts w:ascii="Times New Roman" w:hAnsi="Times New Roman" w:cs="Times New Roman"/>
+          <w:i/>
+          <w:sz w:val="24"/>
+          <w:szCs w:val="24"/>
+        </w:rPr>
+        <w:t>Use Case №4</w:t>
+      </w:r>
+      <w:r>
+        <w:rPr>
+          <w:rFonts w:ascii="Times New Roman" w:hAnsi="Times New Roman" w:cs="Times New Roman"/>
+          <w:i/>
+          <w:sz w:val="24"/>
+          <w:szCs w:val="24"/>
+        </w:rPr>
+        <w:t xml:space="preserve">: Delete </w:t>
+      </w:r>
+      <w:r>
+        <w:rPr>
+          <w:rFonts w:ascii="Times New Roman" w:hAnsi="Times New Roman" w:cs="Times New Roman"/>
+          <w:i/>
+          <w:sz w:val="24"/>
+          <w:szCs w:val="24"/>
+        </w:rPr>
+        <w:t>Blog Post</w:t>
+      </w:r>
+    </w:p>
+    <w:p>
+      <w:pPr>
+        <w:pStyle w:val="ListParagraph"/>
+        <w:numPr>
+          <w:ilvl w:val="0"/>
+          <w:numId w:val="17"/>
+        </w:numPr>
+        <w:rPr>
+          <w:rFonts w:ascii="Times New Roman" w:hAnsi="Times New Roman" w:cs="Times New Roman"/>
+          <w:i/>
+          <w:sz w:val="24"/>
+          <w:szCs w:val="24"/>
+        </w:rPr>
+      </w:pPr>
+      <w:r>
+        <w:rPr>
+          <w:rFonts w:ascii="Times New Roman" w:hAnsi="Times New Roman" w:cs="Times New Roman"/>
+          <w:i/>
+          <w:sz w:val="24"/>
+          <w:szCs w:val="24"/>
+        </w:rPr>
+        <w:t>Primary Actors: Author/Admin/Moderator (referred as User)</w:t>
+      </w:r>
+    </w:p>
+    <w:p>
+      <w:pPr>
+        <w:pStyle w:val="ListParagraph"/>
+        <w:numPr>
+          <w:ilvl w:val="0"/>
+          <w:numId w:val="17"/>
+        </w:numPr>
+        <w:rPr>
+          <w:rFonts w:ascii="Times New Roman" w:hAnsi="Times New Roman" w:cs="Times New Roman"/>
+          <w:i/>
+          <w:sz w:val="24"/>
+          <w:szCs w:val="24"/>
+        </w:rPr>
+      </w:pPr>
+      <w:r>
+        <w:rPr>
+          <w:rFonts w:ascii="Times New Roman" w:hAnsi="Times New Roman" w:cs="Times New Roman"/>
+          <w:i/>
+          <w:sz w:val="24"/>
+          <w:szCs w:val="24"/>
+        </w:rPr>
+        <w:t xml:space="preserve">Pre-Condition: </w:t>
+      </w:r>
+      <w:r>
+        <w:rPr>
+          <w:rFonts w:ascii="Times New Roman" w:hAnsi="Times New Roman" w:cs="Times New Roman"/>
+          <w:i/>
+          <w:sz w:val="24"/>
+          <w:szCs w:val="24"/>
+        </w:rPr>
+        <w:t>Author/</w:t>
+      </w:r>
+      <w:r>
+        <w:rPr>
+          <w:rFonts w:ascii="Times New Roman" w:hAnsi="Times New Roman" w:cs="Times New Roman"/>
+          <w:i/>
+          <w:sz w:val="24"/>
+          <w:szCs w:val="24"/>
+        </w:rPr>
+        <w:t xml:space="preserve">Admin/Moderator logged in </w:t>
+      </w:r>
+    </w:p>
+    <w:p>
+      <w:pPr>
+        <w:rPr>
+          <w:rFonts w:ascii="Times New Roman" w:hAnsi="Times New Roman" w:cs="Times New Roman"/>
+          <w:sz w:val="24"/>
+          <w:szCs w:val="24"/>
+        </w:rPr>
+      </w:pPr>
+      <w:r>
+        <w:rPr>
+          <w:rFonts w:ascii="Times New Roman" w:hAnsi="Times New Roman" w:cs="Times New Roman"/>
+          <w:sz w:val="24"/>
+          <w:szCs w:val="24"/>
+        </w:rPr>
+        <w:t>Main scenario:</w:t>
+      </w:r>
+    </w:p>
+    <w:p>
+      <w:pPr>
+        <w:pStyle w:val="ListParagraph"/>
+        <w:numPr>
+          <w:ilvl w:val="0"/>
+          <w:numId w:val="18"/>
+        </w:numPr>
+        <w:rPr>
+          <w:rFonts w:ascii="Times New Roman" w:hAnsi="Times New Roman" w:cs="Times New Roman"/>
+          <w:sz w:val="24"/>
+          <w:szCs w:val="24"/>
+        </w:rPr>
+      </w:pPr>
+      <w:r>
+        <w:rPr>
+          <w:rFonts w:ascii="Times New Roman" w:hAnsi="Times New Roman" w:cs="Times New Roman"/>
+          <w:sz w:val="24"/>
+          <w:szCs w:val="24"/>
+        </w:rPr>
+        <w:lastRenderedPageBreak/>
+        <w:t>User</w:t>
+      </w:r>
+      <w:r>
+        <w:rPr>
+          <w:rFonts w:ascii="Times New Roman" w:hAnsi="Times New Roman" w:cs="Times New Roman"/>
+          <w:sz w:val="24"/>
+          <w:szCs w:val="24"/>
+        </w:rPr>
+        <w:t xml:space="preserve"> </w:t>
+      </w:r>
+      <w:r>
+        <w:rPr>
+          <w:rFonts w:ascii="Times New Roman" w:hAnsi="Times New Roman" w:cs="Times New Roman"/>
+          <w:sz w:val="24"/>
+          <w:szCs w:val="24"/>
+        </w:rPr>
+        <w:t xml:space="preserve">enters the Blog page and clicks on </w:t>
+      </w:r>
+      <w:r>
+        <w:rPr>
+          <w:rFonts w:ascii="Times New Roman" w:hAnsi="Times New Roman" w:cs="Times New Roman"/>
+          <w:sz w:val="24"/>
+          <w:szCs w:val="24"/>
+        </w:rPr>
+        <w:t>certain</w:t>
+      </w:r>
+      <w:r>
+        <w:rPr>
+          <w:rFonts w:ascii="Times New Roman" w:hAnsi="Times New Roman" w:cs="Times New Roman"/>
+          <w:sz w:val="24"/>
+          <w:szCs w:val="24"/>
+        </w:rPr>
+        <w:t xml:space="preserve"> blog post</w:t>
+      </w:r>
+    </w:p>
+    <w:p>
+      <w:pPr>
+        <w:pStyle w:val="ListParagraph"/>
+        <w:numPr>
+          <w:ilvl w:val="0"/>
+          <w:numId w:val="18"/>
+        </w:numPr>
+        <w:rPr>
+          <w:rFonts w:ascii="Times New Roman" w:hAnsi="Times New Roman" w:cs="Times New Roman"/>
+          <w:sz w:val="24"/>
+          <w:szCs w:val="24"/>
+        </w:rPr>
+      </w:pPr>
+      <w:r>
+        <w:rPr>
+          <w:rFonts w:ascii="Times New Roman" w:hAnsi="Times New Roman" w:cs="Times New Roman"/>
+          <w:sz w:val="24"/>
+          <w:szCs w:val="24"/>
+        </w:rPr>
+        <w:t>User</w:t>
+      </w:r>
+      <w:r>
+        <w:rPr>
+          <w:rFonts w:ascii="Times New Roman" w:hAnsi="Times New Roman" w:cs="Times New Roman"/>
+          <w:sz w:val="24"/>
+          <w:szCs w:val="24"/>
+        </w:rPr>
+        <w:t xml:space="preserve"> </w:t>
+      </w:r>
+      <w:r>
+        <w:rPr>
+          <w:rFonts w:ascii="Times New Roman" w:hAnsi="Times New Roman" w:cs="Times New Roman"/>
+          <w:sz w:val="24"/>
+          <w:szCs w:val="24"/>
+        </w:rPr>
+        <w:t>clicks</w:t>
+      </w:r>
+      <w:r>
+        <w:rPr>
+          <w:rFonts w:ascii="Times New Roman" w:hAnsi="Times New Roman" w:cs="Times New Roman"/>
+          <w:sz w:val="24"/>
+          <w:szCs w:val="24"/>
+        </w:rPr>
+        <w:t xml:space="preserve"> “Delete </w:t>
+      </w:r>
+      <w:r>
+        <w:rPr>
+          <w:rFonts w:ascii="Times New Roman" w:hAnsi="Times New Roman" w:cs="Times New Roman"/>
+          <w:sz w:val="24"/>
+          <w:szCs w:val="24"/>
+        </w:rPr>
+        <w:t>Post</w:t>
+      </w:r>
+      <w:r>
+        <w:rPr>
+          <w:rFonts w:ascii="Times New Roman" w:hAnsi="Times New Roman" w:cs="Times New Roman"/>
+          <w:sz w:val="24"/>
+          <w:szCs w:val="24"/>
+        </w:rPr>
+        <w:t xml:space="preserve">” </w:t>
+      </w:r>
+      <w:r>
+        <w:rPr>
+          <w:rFonts w:ascii="Times New Roman" w:hAnsi="Times New Roman" w:cs="Times New Roman"/>
+          <w:sz w:val="24"/>
+          <w:szCs w:val="24"/>
+        </w:rPr>
+        <w:t>button that is on the bottom left corner below the post</w:t>
+      </w:r>
+    </w:p>
+    <w:p>
+      <w:pPr>
+        <w:pStyle w:val="ListParagraph"/>
+        <w:numPr>
+          <w:ilvl w:val="0"/>
+          <w:numId w:val="18"/>
+        </w:numPr>
+        <w:rPr>
+          <w:rFonts w:ascii="Times New Roman" w:hAnsi="Times New Roman" w:cs="Times New Roman"/>
+          <w:sz w:val="24"/>
+          <w:szCs w:val="24"/>
+        </w:rPr>
+      </w:pPr>
+      <w:r>
+        <w:rPr>
+          <w:rFonts w:ascii="Times New Roman" w:hAnsi="Times New Roman" w:cs="Times New Roman"/>
+          <w:sz w:val="24"/>
+          <w:szCs w:val="24"/>
+        </w:rPr>
+        <w:t>A box appears with text “Delete”, “OK” button and “Cancel” button</w:t>
+      </w:r>
+    </w:p>
+    <w:p>
+      <w:pPr>
+        <w:pStyle w:val="ListParagraph"/>
+        <w:numPr>
+          <w:ilvl w:val="0"/>
+          <w:numId w:val="18"/>
+        </w:numPr>
+        <w:rPr>
+          <w:rFonts w:ascii="Times New Roman" w:hAnsi="Times New Roman" w:cs="Times New Roman"/>
+          <w:sz w:val="24"/>
+          <w:szCs w:val="24"/>
+        </w:rPr>
+      </w:pPr>
+      <w:r>
+        <w:rPr>
+          <w:rFonts w:ascii="Times New Roman" w:hAnsi="Times New Roman" w:cs="Times New Roman"/>
+          <w:sz w:val="24"/>
+          <w:szCs w:val="24"/>
+        </w:rPr>
+        <w:t>User clicks on “OK” button</w:t>
+      </w:r>
+    </w:p>
+    <w:p>
+      <w:pPr>
+        <w:pStyle w:val="ListParagraph"/>
+        <w:numPr>
+          <w:ilvl w:val="0"/>
+          <w:numId w:val="18"/>
+        </w:numPr>
+        <w:rPr>
+          <w:rFonts w:ascii="Times New Roman" w:hAnsi="Times New Roman" w:cs="Times New Roman"/>
+          <w:sz w:val="24"/>
+          <w:szCs w:val="24"/>
+        </w:rPr>
+      </w:pPr>
+      <w:r>
+        <w:rPr>
+          <w:rFonts w:ascii="Times New Roman" w:hAnsi="Times New Roman" w:cs="Times New Roman"/>
+          <w:sz w:val="24"/>
+          <w:szCs w:val="24"/>
+        </w:rPr>
+        <w:t xml:space="preserve">After the page is automatically refreshed the old post </w:t>
+      </w:r>
+      <w:r>
+        <w:rPr>
+          <w:rFonts w:ascii="Times New Roman" w:hAnsi="Times New Roman" w:cs="Times New Roman"/>
+          <w:sz w:val="24"/>
+          <w:szCs w:val="24"/>
+        </w:rPr>
+        <w:t>is deleted</w:t>
+      </w:r>
+    </w:p>
+    <w:p>
+      <w:pPr>
+        <w:pStyle w:val="ListParagraph"/>
+        <w:numPr>
+          <w:ilvl w:val="0"/>
+          <w:numId w:val="18"/>
+        </w:numPr>
+        <w:rPr>
+          <w:rFonts w:ascii="Times New Roman" w:hAnsi="Times New Roman" w:cs="Times New Roman"/>
+          <w:sz w:val="24"/>
+          <w:szCs w:val="24"/>
+        </w:rPr>
+      </w:pPr>
+      <w:r>
+        <w:rPr>
+          <w:rFonts w:ascii="Times New Roman" w:hAnsi="Times New Roman" w:cs="Times New Roman"/>
+          <w:sz w:val="24"/>
+          <w:szCs w:val="24"/>
+        </w:rPr>
+        <w:t>All visitors can’t see the old post</w:t>
+      </w:r>
+    </w:p>
+    <w:p>
+      <w:pPr>
+        <w:rPr>
+          <w:rFonts w:ascii="Times New Roman" w:hAnsi="Times New Roman" w:cs="Times New Roman"/>
+          <w:sz w:val="24"/>
+          <w:szCs w:val="24"/>
+        </w:rPr>
+      </w:pPr>
+      <w:r>
+        <w:rPr>
+          <w:rFonts w:ascii="Times New Roman" w:hAnsi="Times New Roman" w:cs="Times New Roman"/>
+          <w:sz w:val="24"/>
+          <w:szCs w:val="24"/>
+        </w:rPr>
+        <w:t>Alternate scenario:</w:t>
+      </w:r>
+    </w:p>
+    <w:p>
+      <w:pPr>
+        <w:pStyle w:val="ListParagraph"/>
+        <w:numPr>
+          <w:ilvl w:val="0"/>
+          <w:numId w:val="23"/>
+        </w:numPr>
+        <w:rPr>
+          <w:rFonts w:ascii="Times New Roman" w:hAnsi="Times New Roman" w:cs="Times New Roman"/>
+          <w:vanish/>
           <w:color w:val="FF0000"/>
           <w:sz w:val="24"/>
           <w:szCs w:val="24"/>
         </w:rPr>
       </w:pPr>
-      <w:r>
-        <w:rPr>
-          <w:rFonts w:ascii="Times New Roman" w:hAnsi="Times New Roman" w:cs="Times New Roman"/>
+    </w:p>
+    <w:p>
+      <w:pPr>
+        <w:pStyle w:val="ListParagraph"/>
+        <w:numPr>
+          <w:ilvl w:val="0"/>
+          <w:numId w:val="23"/>
+        </w:numPr>
+        <w:rPr>
+          <w:rFonts w:ascii="Times New Roman" w:hAnsi="Times New Roman" w:cs="Times New Roman"/>
+          <w:vanish/>
           <w:color w:val="FF0000"/>
           <w:sz w:val="24"/>
           <w:szCs w:val="24"/>
         </w:rPr>
-        <w:t>Make a use case for author creating new blog posts</w:t>
-      </w:r>
-    </w:p>
-    <w:p>
-      <w:pPr>
-        <w:pStyle w:val="ListParagraph"/>
-        <w:ind w:left="360"/>
-        <w:rPr>
-          <w:rFonts w:ascii="Times New Roman" w:hAnsi="Times New Roman" w:cs="Times New Roman"/>
+      </w:pPr>
+    </w:p>
+    <w:p>
+      <w:pPr>
+        <w:pStyle w:val="ListParagraph"/>
+        <w:numPr>
+          <w:ilvl w:val="0"/>
+          <w:numId w:val="23"/>
+        </w:numPr>
+        <w:rPr>
+          <w:rFonts w:ascii="Times New Roman" w:hAnsi="Times New Roman" w:cs="Times New Roman"/>
+          <w:vanish/>
           <w:color w:val="FF0000"/>
           <w:sz w:val="24"/>
           <w:szCs w:val="24"/>
@@ -3408,6 +4476,233 @@
         <w:pStyle w:val="ListParagraph"/>
         <w:numPr>
           <w:ilvl w:val="0"/>
+          <w:numId w:val="23"/>
+        </w:numPr>
+        <w:rPr>
+          <w:rFonts w:ascii="Times New Roman" w:hAnsi="Times New Roman" w:cs="Times New Roman"/>
+          <w:vanish/>
+          <w:color w:val="FF0000"/>
+          <w:sz w:val="24"/>
+          <w:szCs w:val="24"/>
+        </w:rPr>
+      </w:pPr>
+    </w:p>
+    <w:p>
+      <w:pPr>
+        <w:pStyle w:val="ListParagraph"/>
+        <w:numPr>
+          <w:ilvl w:val="0"/>
+          <w:numId w:val="24"/>
+        </w:numPr>
+        <w:rPr>
+          <w:rFonts w:ascii="Times New Roman" w:hAnsi="Times New Roman" w:cs="Times New Roman"/>
+          <w:vanish/>
+          <w:sz w:val="24"/>
+          <w:szCs w:val="24"/>
+        </w:rPr>
+      </w:pPr>
+    </w:p>
+    <w:p>
+      <w:pPr>
+        <w:pStyle w:val="ListParagraph"/>
+        <w:numPr>
+          <w:ilvl w:val="0"/>
+          <w:numId w:val="24"/>
+        </w:numPr>
+        <w:rPr>
+          <w:rFonts w:ascii="Times New Roman" w:hAnsi="Times New Roman" w:cs="Times New Roman"/>
+          <w:vanish/>
+          <w:sz w:val="24"/>
+          <w:szCs w:val="24"/>
+        </w:rPr>
+      </w:pPr>
+    </w:p>
+    <w:p>
+      <w:pPr>
+        <w:pStyle w:val="ListParagraph"/>
+        <w:numPr>
+          <w:ilvl w:val="0"/>
+          <w:numId w:val="24"/>
+        </w:numPr>
+        <w:rPr>
+          <w:rFonts w:ascii="Times New Roman" w:hAnsi="Times New Roman" w:cs="Times New Roman"/>
+          <w:vanish/>
+          <w:sz w:val="24"/>
+          <w:szCs w:val="24"/>
+        </w:rPr>
+      </w:pPr>
+    </w:p>
+    <w:p>
+      <w:pPr>
+        <w:pStyle w:val="ListParagraph"/>
+        <w:numPr>
+          <w:ilvl w:val="0"/>
+          <w:numId w:val="24"/>
+        </w:numPr>
+        <w:rPr>
+          <w:rFonts w:ascii="Times New Roman" w:hAnsi="Times New Roman" w:cs="Times New Roman"/>
+          <w:vanish/>
+          <w:sz w:val="24"/>
+          <w:szCs w:val="24"/>
+        </w:rPr>
+      </w:pPr>
+    </w:p>
+    <w:p>
+      <w:pPr>
+        <w:pStyle w:val="ListParagraph"/>
+        <w:numPr>
+          <w:ilvl w:val="1"/>
+          <w:numId w:val="24"/>
+        </w:numPr>
+        <w:rPr>
+          <w:rFonts w:ascii="Times New Roman" w:hAnsi="Times New Roman" w:cs="Times New Roman"/>
+          <w:sz w:val="24"/>
+          <w:szCs w:val="24"/>
+        </w:rPr>
+      </w:pPr>
+      <w:r>
+        <w:rPr>
+          <w:rFonts w:ascii="Times New Roman" w:hAnsi="Times New Roman" w:cs="Times New Roman"/>
+          <w:sz w:val="24"/>
+          <w:szCs w:val="24"/>
+        </w:rPr>
+        <w:t>Blog post cancelation</w:t>
+      </w:r>
+    </w:p>
+    <w:p>
+      <w:pPr>
+        <w:pStyle w:val="ListParagraph"/>
+        <w:numPr>
+          <w:ilvl w:val="0"/>
+          <w:numId w:val="30"/>
+        </w:numPr>
+        <w:rPr>
+          <w:rFonts w:ascii="Times New Roman" w:hAnsi="Times New Roman" w:cs="Times New Roman"/>
+          <w:vanish/>
+          <w:sz w:val="24"/>
+          <w:szCs w:val="24"/>
+        </w:rPr>
+      </w:pPr>
+    </w:p>
+    <w:p>
+      <w:pPr>
+        <w:pStyle w:val="ListParagraph"/>
+        <w:numPr>
+          <w:ilvl w:val="0"/>
+          <w:numId w:val="30"/>
+        </w:numPr>
+        <w:rPr>
+          <w:rFonts w:ascii="Times New Roman" w:hAnsi="Times New Roman" w:cs="Times New Roman"/>
+          <w:vanish/>
+          <w:sz w:val="24"/>
+          <w:szCs w:val="24"/>
+        </w:rPr>
+      </w:pPr>
+    </w:p>
+    <w:p>
+      <w:pPr>
+        <w:pStyle w:val="ListParagraph"/>
+        <w:numPr>
+          <w:ilvl w:val="0"/>
+          <w:numId w:val="30"/>
+        </w:numPr>
+        <w:rPr>
+          <w:rFonts w:ascii="Times New Roman" w:hAnsi="Times New Roman" w:cs="Times New Roman"/>
+          <w:vanish/>
+          <w:sz w:val="24"/>
+          <w:szCs w:val="24"/>
+        </w:rPr>
+      </w:pPr>
+    </w:p>
+    <w:p>
+      <w:pPr>
+        <w:pStyle w:val="ListParagraph"/>
+        <w:numPr>
+          <w:ilvl w:val="0"/>
+          <w:numId w:val="30"/>
+        </w:numPr>
+        <w:rPr>
+          <w:rFonts w:ascii="Times New Roman" w:hAnsi="Times New Roman" w:cs="Times New Roman"/>
+          <w:vanish/>
+          <w:sz w:val="24"/>
+          <w:szCs w:val="24"/>
+        </w:rPr>
+      </w:pPr>
+    </w:p>
+    <w:p>
+      <w:pPr>
+        <w:pStyle w:val="ListParagraph"/>
+        <w:numPr>
+          <w:ilvl w:val="1"/>
+          <w:numId w:val="30"/>
+        </w:numPr>
+        <w:rPr>
+          <w:rFonts w:ascii="Times New Roman" w:hAnsi="Times New Roman" w:cs="Times New Roman"/>
+          <w:vanish/>
+          <w:sz w:val="24"/>
+          <w:szCs w:val="24"/>
+        </w:rPr>
+      </w:pPr>
+    </w:p>
+    <w:p>
+      <w:pPr>
+        <w:pStyle w:val="ListParagraph"/>
+        <w:numPr>
+          <w:ilvl w:val="2"/>
+          <w:numId w:val="30"/>
+        </w:numPr>
+        <w:rPr>
+          <w:rFonts w:ascii="Times New Roman" w:hAnsi="Times New Roman" w:cs="Times New Roman"/>
+          <w:sz w:val="24"/>
+          <w:szCs w:val="24"/>
+        </w:rPr>
+      </w:pPr>
+      <w:r>
+        <w:rPr>
+          <w:rFonts w:ascii="Times New Roman" w:hAnsi="Times New Roman" w:cs="Times New Roman"/>
+          <w:sz w:val="24"/>
+          <w:szCs w:val="24"/>
+        </w:rPr>
+        <w:t>User clicks on “Cancel” button</w:t>
+      </w:r>
+    </w:p>
+    <w:p>
+      <w:pPr>
+        <w:pStyle w:val="ListParagraph"/>
+        <w:numPr>
+          <w:ilvl w:val="2"/>
+          <w:numId w:val="30"/>
+        </w:numPr>
+        <w:rPr>
+          <w:rFonts w:ascii="Times New Roman" w:hAnsi="Times New Roman" w:cs="Times New Roman"/>
+          <w:sz w:val="24"/>
+          <w:szCs w:val="24"/>
+        </w:rPr>
+      </w:pPr>
+      <w:r>
+        <w:rPr>
+          <w:rFonts w:ascii="Times New Roman" w:hAnsi="Times New Roman" w:cs="Times New Roman"/>
+          <w:sz w:val="24"/>
+          <w:szCs w:val="24"/>
+        </w:rPr>
+        <w:t>Delete Post cancelled</w:t>
+      </w:r>
+    </w:p>
+    <w:p>
+      <w:pPr>
+        <w:rPr>
+          <w:rFonts w:ascii="Times New Roman" w:hAnsi="Times New Roman" w:cs="Times New Roman"/>
+          <w:color w:val="FF0000"/>
+          <w:sz w:val="24"/>
+          <w:szCs w:val="24"/>
+        </w:rPr>
+      </w:pPr>
+    </w:p>
+    <w:p>
+      <w:pPr>
+        <w:pStyle w:val="ListParagraph"/>
+        <w:numPr>
+          <w:ilvl w:val="0"/>
           <w:numId w:val="14"/>
         </w:numPr>
         <w:rPr>
@@ -3424,7 +4719,7 @@
           <w:sz w:val="24"/>
           <w:szCs w:val="24"/>
         </w:rPr>
-        <w:t xml:space="preserve">Use Case №3: </w:t>
+        <w:t>Use Case №5</w:t>
       </w:r>
       <w:r>
         <w:rPr>
@@ -3433,6 +4728,15 @@
           <w:sz w:val="24"/>
           <w:szCs w:val="24"/>
         </w:rPr>
+        <w:t xml:space="preserve">: </w:t>
+      </w:r>
+      <w:r>
+        <w:rPr>
+          <w:rFonts w:ascii="Times New Roman" w:hAnsi="Times New Roman" w:cs="Times New Roman"/>
+          <w:i/>
+          <w:sz w:val="24"/>
+          <w:szCs w:val="24"/>
+        </w:rPr>
         <w:t>Blog comment</w:t>
       </w:r>
       <w:r>
@@ -3542,7 +4846,7 @@
         <w:pStyle w:val="ListParagraph"/>
         <w:numPr>
           <w:ilvl w:val="0"/>
-          <w:numId w:val="15"/>
+          <w:numId w:val="22"/>
         </w:numPr>
         <w:rPr>
           <w:rFonts w:ascii="Times New Roman" w:hAnsi="Times New Roman" w:cs="Times New Roman"/>
@@ -3564,7 +4868,7 @@
         <w:pStyle w:val="ListParagraph"/>
         <w:numPr>
           <w:ilvl w:val="0"/>
-          <w:numId w:val="15"/>
+          <w:numId w:val="22"/>
         </w:numPr>
         <w:rPr>
           <w:rFonts w:ascii="Times New Roman" w:hAnsi="Times New Roman" w:cs="Times New Roman"/>
@@ -3594,7 +4898,7 @@
         <w:pStyle w:val="ListParagraph"/>
         <w:numPr>
           <w:ilvl w:val="0"/>
-          <w:numId w:val="15"/>
+          <w:numId w:val="22"/>
         </w:numPr>
         <w:rPr>
           <w:rFonts w:ascii="Times New Roman" w:hAnsi="Times New Roman" w:cs="Times New Roman"/>
@@ -3624,7 +4928,7 @@
         <w:pStyle w:val="ListParagraph"/>
         <w:numPr>
           <w:ilvl w:val="0"/>
-          <w:numId w:val="15"/>
+          <w:numId w:val="22"/>
         </w:numPr>
         <w:rPr>
           <w:rFonts w:ascii="Times New Roman" w:hAnsi="Times New Roman" w:cs="Times New Roman"/>
@@ -3654,7 +4958,7 @@
         <w:pStyle w:val="ListParagraph"/>
         <w:numPr>
           <w:ilvl w:val="0"/>
-          <w:numId w:val="15"/>
+          <w:numId w:val="22"/>
         </w:numPr>
         <w:rPr>
           <w:rFonts w:ascii="Times New Roman" w:hAnsi="Times New Roman" w:cs="Times New Roman"/>
@@ -3790,7 +5094,6 @@
           <w:sz w:val="24"/>
           <w:szCs w:val="24"/>
         </w:rPr>
-        <w:lastRenderedPageBreak/>
         <w:t xml:space="preserve">User cancels Post </w:t>
       </w:r>
       <w:r>
@@ -3917,7 +5220,7 @@
           <w:sz w:val="24"/>
           <w:szCs w:val="24"/>
         </w:rPr>
-        <w:t>Use Case №4</w:t>
+        <w:t>Use Case №6</w:t>
       </w:r>
       <w:r>
         <w:rPr>
@@ -4372,6 +5675,7 @@
           <w:sz w:val="24"/>
           <w:szCs w:val="24"/>
         </w:rPr>
+        <w:lastRenderedPageBreak/>
         <w:t>Alternate scenario:</w:t>
       </w:r>
     </w:p>
@@ -4596,7 +5900,7 @@
           <w:sz w:val="24"/>
           <w:szCs w:val="24"/>
         </w:rPr>
-        <w:t>Use Case №5</w:t>
+        <w:t>Use Case №7</w:t>
       </w:r>
       <w:r>
         <w:rPr>
@@ -4678,7 +5982,7 @@
         <w:pStyle w:val="ListParagraph"/>
         <w:numPr>
           <w:ilvl w:val="0"/>
-          <w:numId w:val="18"/>
+          <w:numId w:val="25"/>
         </w:numPr>
         <w:rPr>
           <w:rFonts w:ascii="Times New Roman" w:hAnsi="Times New Roman" w:cs="Times New Roman"/>
@@ -4724,7 +6028,7 @@
         <w:pStyle w:val="ListParagraph"/>
         <w:numPr>
           <w:ilvl w:val="0"/>
-          <w:numId w:val="18"/>
+          <w:numId w:val="25"/>
         </w:numPr>
         <w:rPr>
           <w:rFonts w:ascii="Times New Roman" w:hAnsi="Times New Roman" w:cs="Times New Roman"/>
@@ -4754,7 +6058,7 @@
         <w:pStyle w:val="ListParagraph"/>
         <w:numPr>
           <w:ilvl w:val="0"/>
-          <w:numId w:val="18"/>
+          <w:numId w:val="25"/>
         </w:numPr>
         <w:rPr>
           <w:rFonts w:ascii="Times New Roman" w:hAnsi="Times New Roman" w:cs="Times New Roman"/>
@@ -4784,7 +6088,7 @@
         <w:pStyle w:val="ListParagraph"/>
         <w:numPr>
           <w:ilvl w:val="0"/>
-          <w:numId w:val="18"/>
+          <w:numId w:val="25"/>
         </w:numPr>
         <w:rPr>
           <w:rFonts w:ascii="Times New Roman" w:hAnsi="Times New Roman" w:cs="Times New Roman"/>
@@ -4830,16 +6134,35 @@
     <w:p>
       <w:pPr>
         <w:rPr>
-          <w:lang w:val="en-GB"/>
-        </w:rPr>
-      </w:pPr>
-      <w:bookmarkStart w:id="0" w:name="_GoBack"/>
-      <w:bookmarkEnd w:id="0"/>
-    </w:p>
+          <w:rFonts w:ascii="Times New Roman" w:hAnsi="Times New Roman" w:cs="Times New Roman"/>
+          <w:sz w:val="24"/>
+          <w:szCs w:val="24"/>
+        </w:rPr>
+      </w:pPr>
+    </w:p>
+    <w:p>
+      <w:pPr>
+        <w:rPr>
+          <w:rFonts w:ascii="Times New Roman" w:hAnsi="Times New Roman" w:cs="Times New Roman"/>
+          <w:sz w:val="24"/>
+          <w:szCs w:val="24"/>
+        </w:rPr>
+      </w:pPr>
+    </w:p>
+    <w:p>
+      <w:pPr>
+        <w:rPr>
+          <w:rFonts w:ascii="Times New Roman" w:hAnsi="Times New Roman" w:cs="Times New Roman"/>
+          <w:sz w:val="24"/>
+          <w:szCs w:val="24"/>
+        </w:rPr>
+      </w:pPr>
+    </w:p>
+    <w:p/>
     <w:sectPr>
-      <w:pgSz w:w="12240" w:h="15840"/>
-      <w:pgMar w:top="1440" w:right="1440" w:bottom="1440" w:left="1440" w:header="720" w:footer="720" w:gutter="0"/>
-      <w:cols w:space="720"/>
+      <w:pgSz w:w="11906" w:h="16838" w:code="9"/>
+      <w:pgMar w:top="1440" w:right="1440" w:bottom="1440" w:left="1440" w:header="0" w:footer="709" w:gutter="0"/>
+      <w:cols w:space="708"/>
       <w:docGrid w:linePitch="360"/>
     </w:sectPr>
   </w:body>
@@ -4849,6 +6172,92 @@
 <file path=word/numbering.xml><?xml version="1.0" encoding="utf-8"?>
 <w:numbering xmlns:wpc="http://schemas.microsoft.com/office/word/2010/wordprocessingCanvas" xmlns:cx="http://schemas.microsoft.com/office/drawing/2014/chartex" xmlns:cx1="http://schemas.microsoft.com/office/drawing/2015/9/8/chartex" xmlns:cx2="http://schemas.microsoft.com/office/drawing/2015/10/21/chartex" xmlns:mc="http://schemas.openxmlformats.org/markup-compatibility/2006" xmlns:o="urn:schemas-microsoft-com:office:office" xmlns:r="http://schemas.openxmlformats.org/officeDocument/2006/relationships" xmlns:m="http://schemas.openxmlformats.org/officeDocument/2006/math" xmlns:v="urn:schemas-microsoft-com:vml" xmlns:wp14="http://schemas.microsoft.com/office/word/2010/wordprocessingDrawing" xmlns:wp="http://schemas.openxmlformats.org/drawingml/2006/wordprocessingDrawing" xmlns:w10="urn:schemas-microsoft-com:office:word" xmlns:w="http://schemas.openxmlformats.org/wordprocessingml/2006/main" xmlns:w14="http://schemas.microsoft.com/office/word/2010/wordml" xmlns:w15="http://schemas.microsoft.com/office/word/2012/wordml" xmlns:w16se="http://schemas.microsoft.com/office/word/2015/wordml/symex" xmlns:wpg="http://schemas.microsoft.com/office/word/2010/wordprocessingGroup" xmlns:wpi="http://schemas.microsoft.com/office/word/2010/wordprocessingInk" xmlns:wne="http://schemas.microsoft.com/office/word/2006/wordml" xmlns:wps="http://schemas.microsoft.com/office/word/2010/wordprocessingShape" mc:Ignorable="w14 w15 w16se wp14">
   <w:abstractNum w:abstractNumId="0" w15:restartNumberingAfterBreak="0">
+    <w:nsid w:val="00E6175E"/>
+    <w:multiLevelType w:val="hybridMultilevel"/>
+    <w:tmpl w:val="BD9CAF3C"/>
+    <w:lvl w:ilvl="0" w:tplc="0809000F">
+      <w:start w:val="1"/>
+      <w:numFmt w:val="decimal"/>
+      <w:lvlText w:val="%1."/>
+      <w:lvlJc w:val="left"/>
+      <w:pPr>
+        <w:ind w:left="720" w:hanging="360"/>
+      </w:pPr>
+    </w:lvl>
+    <w:lvl w:ilvl="1" w:tplc="08090019" w:tentative="1">
+      <w:start w:val="1"/>
+      <w:numFmt w:val="lowerLetter"/>
+      <w:lvlText w:val="%2."/>
+      <w:lvlJc w:val="left"/>
+      <w:pPr>
+        <w:ind w:left="1440" w:hanging="360"/>
+      </w:pPr>
+    </w:lvl>
+    <w:lvl w:ilvl="2" w:tplc="0809001B" w:tentative="1">
+      <w:start w:val="1"/>
+      <w:numFmt w:val="lowerRoman"/>
+      <w:lvlText w:val="%3."/>
+      <w:lvlJc w:val="right"/>
+      <w:pPr>
+        <w:ind w:left="2160" w:hanging="180"/>
+      </w:pPr>
+    </w:lvl>
+    <w:lvl w:ilvl="3" w:tplc="0809000F" w:tentative="1">
+      <w:start w:val="1"/>
+      <w:numFmt w:val="decimal"/>
+      <w:lvlText w:val="%4."/>
+      <w:lvlJc w:val="left"/>
+      <w:pPr>
+        <w:ind w:left="2880" w:hanging="360"/>
+      </w:pPr>
+    </w:lvl>
+    <w:lvl w:ilvl="4" w:tplc="08090019" w:tentative="1">
+      <w:start w:val="1"/>
+      <w:numFmt w:val="lowerLetter"/>
+      <w:lvlText w:val="%5."/>
+      <w:lvlJc w:val="left"/>
+      <w:pPr>
+        <w:ind w:left="3600" w:hanging="360"/>
+      </w:pPr>
+    </w:lvl>
+    <w:lvl w:ilvl="5" w:tplc="0809001B" w:tentative="1">
+      <w:start w:val="1"/>
+      <w:numFmt w:val="lowerRoman"/>
+      <w:lvlText w:val="%6."/>
+      <w:lvlJc w:val="right"/>
+      <w:pPr>
+        <w:ind w:left="4320" w:hanging="180"/>
+      </w:pPr>
+    </w:lvl>
+    <w:lvl w:ilvl="6" w:tplc="0809000F" w:tentative="1">
+      <w:start w:val="1"/>
+      <w:numFmt w:val="decimal"/>
+      <w:lvlText w:val="%7."/>
+      <w:lvlJc w:val="left"/>
+      <w:pPr>
+        <w:ind w:left="5040" w:hanging="360"/>
+      </w:pPr>
+    </w:lvl>
+    <w:lvl w:ilvl="7" w:tplc="08090019" w:tentative="1">
+      <w:start w:val="1"/>
+      <w:numFmt w:val="lowerLetter"/>
+      <w:lvlText w:val="%8."/>
+      <w:lvlJc w:val="left"/>
+      <w:pPr>
+        <w:ind w:left="5760" w:hanging="360"/>
+      </w:pPr>
+    </w:lvl>
+    <w:lvl w:ilvl="8" w:tplc="0809001B" w:tentative="1">
+      <w:start w:val="1"/>
+      <w:numFmt w:val="lowerRoman"/>
+      <w:lvlText w:val="%9."/>
+      <w:lvlJc w:val="right"/>
+      <w:pPr>
+        <w:ind w:left="6480" w:hanging="180"/>
+      </w:pPr>
+    </w:lvl>
+  </w:abstractNum>
+  <w:abstractNum w:abstractNumId="1" w15:restartNumberingAfterBreak="0">
     <w:nsid w:val="0C75197B"/>
     <w:multiLevelType w:val="hybridMultilevel"/>
     <w:tmpl w:val="92CC463C"/>
@@ -4961,7 +6370,7 @@
       </w:rPr>
     </w:lvl>
   </w:abstractNum>
-  <w:abstractNum w:abstractNumId="1" w15:restartNumberingAfterBreak="0">
+  <w:abstractNum w:abstractNumId="2" w15:restartNumberingAfterBreak="0">
     <w:nsid w:val="11203B53"/>
     <w:multiLevelType w:val="hybridMultilevel"/>
     <w:tmpl w:val="39AE5A86"/>
@@ -5047,7 +6456,7 @@
       </w:pPr>
     </w:lvl>
   </w:abstractNum>
-  <w:abstractNum w:abstractNumId="2" w15:restartNumberingAfterBreak="0">
+  <w:abstractNum w:abstractNumId="3" w15:restartNumberingAfterBreak="0">
     <w:nsid w:val="125B52C1"/>
     <w:multiLevelType w:val="multilevel"/>
     <w:tmpl w:val="CD98D708"/>
@@ -5165,10 +6574,123 @@
       </w:rPr>
     </w:lvl>
   </w:abstractNum>
-  <w:abstractNum w:abstractNumId="3" w15:restartNumberingAfterBreak="0">
+  <w:abstractNum w:abstractNumId="4" w15:restartNumberingAfterBreak="0">
+    <w:nsid w:val="14F65D0D"/>
+    <w:multiLevelType w:val="multilevel"/>
+    <w:tmpl w:val="E0303CEA"/>
+    <w:lvl w:ilvl="0">
+      <w:start w:val="4"/>
+      <w:numFmt w:val="decimal"/>
+      <w:lvlText w:val="%1."/>
+      <w:lvlJc w:val="left"/>
+      <w:pPr>
+        <w:ind w:left="360" w:hanging="360"/>
+      </w:pPr>
+      <w:rPr>
+        <w:rFonts w:hint="default"/>
+      </w:rPr>
+    </w:lvl>
+    <w:lvl w:ilvl="1">
+      <w:start w:val="1"/>
+      <w:numFmt w:val="decimal"/>
+      <w:lvlText w:val="%1.%2."/>
+      <w:lvlJc w:val="left"/>
+      <w:pPr>
+        <w:ind w:left="792" w:hanging="432"/>
+      </w:pPr>
+      <w:rPr>
+        <w:rFonts w:hint="default"/>
+      </w:rPr>
+    </w:lvl>
+    <w:lvl w:ilvl="2">
+      <w:start w:val="1"/>
+      <w:numFmt w:val="decimal"/>
+      <w:lvlText w:val="%1.%2.%3."/>
+      <w:lvlJc w:val="left"/>
+      <w:pPr>
+        <w:ind w:left="1224" w:hanging="504"/>
+      </w:pPr>
+      <w:rPr>
+        <w:rFonts w:hint="default"/>
+      </w:rPr>
+    </w:lvl>
+    <w:lvl w:ilvl="3">
+      <w:start w:val="1"/>
+      <w:numFmt w:val="decimal"/>
+      <w:lvlText w:val="%1.%2.%3.%4."/>
+      <w:lvlJc w:val="left"/>
+      <w:pPr>
+        <w:ind w:left="1728" w:hanging="648"/>
+      </w:pPr>
+      <w:rPr>
+        <w:rFonts w:hint="default"/>
+      </w:rPr>
+    </w:lvl>
+    <w:lvl w:ilvl="4">
+      <w:start w:val="1"/>
+      <w:numFmt w:val="decimal"/>
+      <w:lvlText w:val="%1.%2.%3.%4.%5."/>
+      <w:lvlJc w:val="left"/>
+      <w:pPr>
+        <w:ind w:left="2232" w:hanging="792"/>
+      </w:pPr>
+      <w:rPr>
+        <w:rFonts w:hint="default"/>
+      </w:rPr>
+    </w:lvl>
+    <w:lvl w:ilvl="5">
+      <w:start w:val="1"/>
+      <w:numFmt w:val="decimal"/>
+      <w:lvlText w:val="%1.%2.%3.%4.%5.%6."/>
+      <w:lvlJc w:val="left"/>
+      <w:pPr>
+        <w:ind w:left="2736" w:hanging="936"/>
+      </w:pPr>
+      <w:rPr>
+        <w:rFonts w:hint="default"/>
+      </w:rPr>
+    </w:lvl>
+    <w:lvl w:ilvl="6">
+      <w:start w:val="1"/>
+      <w:numFmt w:val="decimal"/>
+      <w:lvlText w:val="%1.%2.%3.%4.%5.%6.%7."/>
+      <w:lvlJc w:val="left"/>
+      <w:pPr>
+        <w:ind w:left="3240" w:hanging="1080"/>
+      </w:pPr>
+      <w:rPr>
+        <w:rFonts w:hint="default"/>
+      </w:rPr>
+    </w:lvl>
+    <w:lvl w:ilvl="7">
+      <w:start w:val="1"/>
+      <w:numFmt w:val="decimal"/>
+      <w:lvlText w:val="%1.%2.%3.%4.%5.%6.%7.%8."/>
+      <w:lvlJc w:val="left"/>
+      <w:pPr>
+        <w:ind w:left="3744" w:hanging="1224"/>
+      </w:pPr>
+      <w:rPr>
+        <w:rFonts w:hint="default"/>
+      </w:rPr>
+    </w:lvl>
+    <w:lvl w:ilvl="8">
+      <w:start w:val="1"/>
+      <w:numFmt w:val="decimal"/>
+      <w:lvlText w:val="%1.%2.%3.%4.%5.%6.%7.%8.%9."/>
+      <w:lvlJc w:val="left"/>
+      <w:pPr>
+        <w:ind w:left="4320" w:hanging="1440"/>
+      </w:pPr>
+      <w:rPr>
+        <w:rFonts w:hint="default"/>
+      </w:rPr>
+    </w:lvl>
+  </w:abstractNum>
+  <w:abstractNum w:abstractNumId="5" w15:restartNumberingAfterBreak="0">
     <w:nsid w:val="1EC105F3"/>
     <w:multiLevelType w:val="multilevel"/>
-    <w:tmpl w:val="CD98D708"/>
+    <w:tmpl w:val="450AF8F0"/>
     <w:lvl w:ilvl="0">
       <w:start w:val="1"/>
       <w:numFmt w:val="decimal"/>
@@ -5177,12 +6699,15 @@
       <w:pPr>
         <w:ind w:left="720" w:hanging="360"/>
       </w:pPr>
+      <w:rPr>
+        <w:rFonts w:hint="default"/>
+      </w:rPr>
     </w:lvl>
     <w:lvl w:ilvl="1">
       <w:start w:val="1"/>
       <w:numFmt w:val="decimal"/>
       <w:isLgl/>
-      <w:lvlText w:val="%1.%2."/>
+      <w:lvlText w:val="4.%2."/>
       <w:lvlJc w:val="left"/>
       <w:pPr>
         <w:ind w:left="1140" w:hanging="420"/>
@@ -5283,7 +6808,206 @@
       </w:rPr>
     </w:lvl>
   </w:abstractNum>
-  <w:abstractNum w:abstractNumId="4" w15:restartNumberingAfterBreak="0">
+  <w:abstractNum w:abstractNumId="6" w15:restartNumberingAfterBreak="0">
+    <w:nsid w:val="2283423D"/>
+    <w:multiLevelType w:val="multilevel"/>
+    <w:tmpl w:val="E0303CEA"/>
+    <w:lvl w:ilvl="0">
+      <w:start w:val="4"/>
+      <w:numFmt w:val="decimal"/>
+      <w:lvlText w:val="%1."/>
+      <w:lvlJc w:val="left"/>
+      <w:pPr>
+        <w:ind w:left="360" w:hanging="360"/>
+      </w:pPr>
+      <w:rPr>
+        <w:rFonts w:hint="default"/>
+      </w:rPr>
+    </w:lvl>
+    <w:lvl w:ilvl="1">
+      <w:start w:val="1"/>
+      <w:numFmt w:val="decimal"/>
+      <w:lvlText w:val="%1.%2."/>
+      <w:lvlJc w:val="left"/>
+      <w:pPr>
+        <w:ind w:left="792" w:hanging="432"/>
+      </w:pPr>
+      <w:rPr>
+        <w:rFonts w:hint="default"/>
+      </w:rPr>
+    </w:lvl>
+    <w:lvl w:ilvl="2">
+      <w:start w:val="1"/>
+      <w:numFmt w:val="decimal"/>
+      <w:lvlText w:val="%1.%2.%3."/>
+      <w:lvlJc w:val="left"/>
+      <w:pPr>
+        <w:ind w:left="1224" w:hanging="504"/>
+      </w:pPr>
+      <w:rPr>
+        <w:rFonts w:hint="default"/>
+      </w:rPr>
+    </w:lvl>
+    <w:lvl w:ilvl="3">
+      <w:start w:val="1"/>
+      <w:numFmt w:val="decimal"/>
+      <w:lvlText w:val="%1.%2.%3.%4."/>
+      <w:lvlJc w:val="left"/>
+      <w:pPr>
+        <w:ind w:left="1728" w:hanging="648"/>
+      </w:pPr>
+      <w:rPr>
+        <w:rFonts w:hint="default"/>
+      </w:rPr>
+    </w:lvl>
+    <w:lvl w:ilvl="4">
+      <w:start w:val="1"/>
+      <w:numFmt w:val="decimal"/>
+      <w:lvlText w:val="%1.%2.%3.%4.%5."/>
+      <w:lvlJc w:val="left"/>
+      <w:pPr>
+        <w:ind w:left="2232" w:hanging="792"/>
+      </w:pPr>
+      <w:rPr>
+        <w:rFonts w:hint="default"/>
+      </w:rPr>
+    </w:lvl>
+    <w:lvl w:ilvl="5">
+      <w:start w:val="1"/>
+      <w:numFmt w:val="decimal"/>
+      <w:lvlText w:val="%1.%2.%3.%4.%5.%6."/>
+      <w:lvlJc w:val="left"/>
+      <w:pPr>
+        <w:ind w:left="2736" w:hanging="936"/>
+      </w:pPr>
+      <w:rPr>
+        <w:rFonts w:hint="default"/>
+      </w:rPr>
+    </w:lvl>
+    <w:lvl w:ilvl="6">
+      <w:start w:val="1"/>
+      <w:numFmt w:val="decimal"/>
+      <w:lvlText w:val="%1.%2.%3.%4.%5.%6.%7."/>
+      <w:lvlJc w:val="left"/>
+      <w:pPr>
+        <w:ind w:left="3240" w:hanging="1080"/>
+      </w:pPr>
+      <w:rPr>
+        <w:rFonts w:hint="default"/>
+      </w:rPr>
+    </w:lvl>
+    <w:lvl w:ilvl="7">
+      <w:start w:val="1"/>
+      <w:numFmt w:val="decimal"/>
+      <w:lvlText w:val="%1.%2.%3.%4.%5.%6.%7.%8."/>
+      <w:lvlJc w:val="left"/>
+      <w:pPr>
+        <w:ind w:left="3744" w:hanging="1224"/>
+      </w:pPr>
+      <w:rPr>
+        <w:rFonts w:hint="default"/>
+      </w:rPr>
+    </w:lvl>
+    <w:lvl w:ilvl="8">
+      <w:start w:val="1"/>
+      <w:numFmt w:val="decimal"/>
+      <w:lvlText w:val="%1.%2.%3.%4.%5.%6.%7.%8.%9."/>
+      <w:lvlJc w:val="left"/>
+      <w:pPr>
+        <w:ind w:left="4320" w:hanging="1440"/>
+      </w:pPr>
+      <w:rPr>
+        <w:rFonts w:hint="default"/>
+      </w:rPr>
+    </w:lvl>
+  </w:abstractNum>
+  <w:abstractNum w:abstractNumId="7" w15:restartNumberingAfterBreak="0">
+    <w:nsid w:val="2BC72D30"/>
+    <w:multiLevelType w:val="multilevel"/>
+    <w:tmpl w:val="0809001F"/>
+    <w:lvl w:ilvl="0">
+      <w:start w:val="1"/>
+      <w:numFmt w:val="decimal"/>
+      <w:lvlText w:val="%1."/>
+      <w:lvlJc w:val="left"/>
+      <w:pPr>
+        <w:ind w:left="360" w:hanging="360"/>
+      </w:pPr>
+    </w:lvl>
+    <w:lvl w:ilvl="1">
+      <w:start w:val="1"/>
+      <w:numFmt w:val="decimal"/>
+      <w:lvlText w:val="%1.%2."/>
+      <w:lvlJc w:val="left"/>
+      <w:pPr>
+        <w:ind w:left="792" w:hanging="432"/>
+      </w:pPr>
+    </w:lvl>
+    <w:lvl w:ilvl="2">
+      <w:start w:val="1"/>
+      <w:numFmt w:val="decimal"/>
+      <w:lvlText w:val="%1.%2.%3."/>
+      <w:lvlJc w:val="left"/>
+      <w:pPr>
+        <w:ind w:left="1224" w:hanging="504"/>
+      </w:pPr>
+    </w:lvl>
+    <w:lvl w:ilvl="3">
+      <w:start w:val="1"/>
+      <w:numFmt w:val="decimal"/>
+      <w:lvlText w:val="%1.%2.%3.%4."/>
+      <w:lvlJc w:val="left"/>
+      <w:pPr>
+        <w:ind w:left="1728" w:hanging="648"/>
+      </w:pPr>
+    </w:lvl>
+    <w:lvl w:ilvl="4">
+      <w:start w:val="1"/>
+      <w:numFmt w:val="decimal"/>
+      <w:lvlText w:val="%1.%2.%3.%4.%5."/>
+      <w:lvlJc w:val="left"/>
+      <w:pPr>
+        <w:ind w:left="2232" w:hanging="792"/>
+      </w:pPr>
+    </w:lvl>
+    <w:lvl w:ilvl="5">
+      <w:start w:val="1"/>
+      <w:numFmt w:val="decimal"/>
+      <w:lvlText w:val="%1.%2.%3.%4.%5.%6."/>
+      <w:lvlJc w:val="left"/>
+      <w:pPr>
+        <w:ind w:left="2736" w:hanging="936"/>
+      </w:pPr>
+    </w:lvl>
+    <w:lvl w:ilvl="6">
+      <w:start w:val="1"/>
+      <w:numFmt w:val="decimal"/>
+      <w:lvlText w:val="%1.%2.%3.%4.%5.%6.%7."/>
+      <w:lvlJc w:val="left"/>
+      <w:pPr>
+        <w:ind w:left="3240" w:hanging="1080"/>
+      </w:pPr>
+    </w:lvl>
+    <w:lvl w:ilvl="7">
+      <w:start w:val="1"/>
+      <w:numFmt w:val="decimal"/>
+      <w:lvlText w:val="%1.%2.%3.%4.%5.%6.%7.%8."/>
+      <w:lvlJc w:val="left"/>
+      <w:pPr>
+        <w:ind w:left="3744" w:hanging="1224"/>
+      </w:pPr>
+    </w:lvl>
+    <w:lvl w:ilvl="8">
+      <w:start w:val="1"/>
+      <w:numFmt w:val="decimal"/>
+      <w:lvlText w:val="%1.%2.%3.%4.%5.%6.%7.%8.%9."/>
+      <w:lvlJc w:val="left"/>
+      <w:pPr>
+        <w:ind w:left="4320" w:hanging="1440"/>
+      </w:pPr>
+    </w:lvl>
+  </w:abstractNum>
+  <w:abstractNum w:abstractNumId="8" w15:restartNumberingAfterBreak="0">
     <w:nsid w:val="2CD23408"/>
     <w:multiLevelType w:val="multilevel"/>
     <w:tmpl w:val="062E61AC"/>
@@ -5396,7 +7120,7 @@
       </w:rPr>
     </w:lvl>
   </w:abstractNum>
-  <w:abstractNum w:abstractNumId="5" w15:restartNumberingAfterBreak="0">
+  <w:abstractNum w:abstractNumId="9" w15:restartNumberingAfterBreak="0">
     <w:nsid w:val="34490537"/>
     <w:multiLevelType w:val="multilevel"/>
     <w:tmpl w:val="3B6889EC"/>
@@ -5509,7 +7233,7 @@
       </w:rPr>
     </w:lvl>
   </w:abstractNum>
-  <w:abstractNum w:abstractNumId="6" w15:restartNumberingAfterBreak="0">
+  <w:abstractNum w:abstractNumId="10" w15:restartNumberingAfterBreak="0">
     <w:nsid w:val="36075B6F"/>
     <w:multiLevelType w:val="multilevel"/>
     <w:tmpl w:val="9C88A36A"/>
@@ -5622,7 +7346,120 @@
       </w:rPr>
     </w:lvl>
   </w:abstractNum>
-  <w:abstractNum w:abstractNumId="7" w15:restartNumberingAfterBreak="0">
+  <w:abstractNum w:abstractNumId="11" w15:restartNumberingAfterBreak="0">
+    <w:nsid w:val="3AA32F64"/>
+    <w:multiLevelType w:val="hybridMultilevel"/>
+    <w:tmpl w:val="F212498E"/>
+    <w:lvl w:ilvl="0" w:tplc="08090003">
+      <w:start w:val="1"/>
+      <w:numFmt w:val="bullet"/>
+      <w:lvlText w:val="o"/>
+      <w:lvlJc w:val="left"/>
+      <w:pPr>
+        <w:ind w:left="720" w:hanging="360"/>
+      </w:pPr>
+      <w:rPr>
+        <w:rFonts w:ascii="Courier New" w:hAnsi="Courier New" w:cs="Courier New" w:hint="default"/>
+      </w:rPr>
+    </w:lvl>
+    <w:lvl w:ilvl="1" w:tplc="3FA87840">
+      <w:start w:val="4"/>
+      <w:numFmt w:val="bullet"/>
+      <w:lvlText w:val="-"/>
+      <w:lvlJc w:val="left"/>
+      <w:pPr>
+        <w:ind w:left="1440" w:hanging="360"/>
+      </w:pPr>
+      <w:rPr>
+        <w:rFonts w:ascii="Times New Roman" w:eastAsiaTheme="minorHAnsi" w:hAnsi="Times New Roman" w:cs="Times New Roman" w:hint="default"/>
+      </w:rPr>
+    </w:lvl>
+    <w:lvl w:ilvl="2" w:tplc="08090005" w:tentative="1">
+      <w:start w:val="1"/>
+      <w:numFmt w:val="bullet"/>
+      <w:lvlText w:val=""/>
+      <w:lvlJc w:val="left"/>
+      <w:pPr>
+        <w:ind w:left="2160" w:hanging="360"/>
+      </w:pPr>
+      <w:rPr>
+        <w:rFonts w:ascii="Wingdings" w:hAnsi="Wingdings" w:hint="default"/>
+      </w:rPr>
+    </w:lvl>
+    <w:lvl w:ilvl="3" w:tplc="08090001" w:tentative="1">
+      <w:start w:val="1"/>
+      <w:numFmt w:val="bullet"/>
+      <w:lvlText w:val=""/>
+      <w:lvlJc w:val="left"/>
+      <w:pPr>
+        <w:ind w:left="2880" w:hanging="360"/>
+      </w:pPr>
+      <w:rPr>
+        <w:rFonts w:ascii="Symbol" w:hAnsi="Symbol" w:hint="default"/>
+      </w:rPr>
+    </w:lvl>
+    <w:lvl w:ilvl="4" w:tplc="08090003" w:tentative="1">
+      <w:start w:val="1"/>
+      <w:numFmt w:val="bullet"/>
+      <w:lvlText w:val="o"/>
+      <w:lvlJc w:val="left"/>
+      <w:pPr>
+        <w:ind w:left="3600" w:hanging="360"/>
+      </w:pPr>
+      <w:rPr>
+        <w:rFonts w:ascii="Courier New" w:hAnsi="Courier New" w:cs="Courier New" w:hint="default"/>
+      </w:rPr>
+    </w:lvl>
+    <w:lvl w:ilvl="5" w:tplc="08090005" w:tentative="1">
+      <w:start w:val="1"/>
+      <w:numFmt w:val="bullet"/>
+      <w:lvlText w:val=""/>
+      <w:lvlJc w:val="left"/>
+      <w:pPr>
+        <w:ind w:left="4320" w:hanging="360"/>
+      </w:pPr>
+      <w:rPr>
+        <w:rFonts w:ascii="Wingdings" w:hAnsi="Wingdings" w:hint="default"/>
+      </w:rPr>
+    </w:lvl>
+    <w:lvl w:ilvl="6" w:tplc="08090001" w:tentative="1">
+      <w:start w:val="1"/>
+      <w:numFmt w:val="bullet"/>
+      <w:lvlText w:val=""/>
+      <w:lvlJc w:val="left"/>
+      <w:pPr>
+        <w:ind w:left="5040" w:hanging="360"/>
+      </w:pPr>
+      <w:rPr>
+        <w:rFonts w:ascii="Symbol" w:hAnsi="Symbol" w:hint="default"/>
+      </w:rPr>
+    </w:lvl>
+    <w:lvl w:ilvl="7" w:tplc="08090003" w:tentative="1">
+      <w:start w:val="1"/>
+      <w:numFmt w:val="bullet"/>
+      <w:lvlText w:val="o"/>
+      <w:lvlJc w:val="left"/>
+      <w:pPr>
+        <w:ind w:left="5760" w:hanging="360"/>
+      </w:pPr>
+      <w:rPr>
+        <w:rFonts w:ascii="Courier New" w:hAnsi="Courier New" w:cs="Courier New" w:hint="default"/>
+      </w:rPr>
+    </w:lvl>
+    <w:lvl w:ilvl="8" w:tplc="08090005" w:tentative="1">
+      <w:start w:val="1"/>
+      <w:numFmt w:val="bullet"/>
+      <w:lvlText w:val=""/>
+      <w:lvlJc w:val="left"/>
+      <w:pPr>
+        <w:ind w:left="6480" w:hanging="360"/>
+      </w:pPr>
+      <w:rPr>
+        <w:rFonts w:ascii="Wingdings" w:hAnsi="Wingdings" w:hint="default"/>
+      </w:rPr>
+    </w:lvl>
+  </w:abstractNum>
+  <w:abstractNum w:abstractNumId="12" w15:restartNumberingAfterBreak="0">
     <w:nsid w:val="3D406DED"/>
     <w:multiLevelType w:val="hybridMultilevel"/>
     <w:tmpl w:val="BD9CAF3C"/>
@@ -5708,7 +7545,7 @@
       </w:pPr>
     </w:lvl>
   </w:abstractNum>
-  <w:abstractNum w:abstractNumId="8" w15:restartNumberingAfterBreak="0">
+  <w:abstractNum w:abstractNumId="13" w15:restartNumberingAfterBreak="0">
     <w:nsid w:val="3EEE72F6"/>
     <w:multiLevelType w:val="hybridMultilevel"/>
     <w:tmpl w:val="4EAA4DA2"/>
@@ -5821,7 +7658,7 @@
       </w:rPr>
     </w:lvl>
   </w:abstractNum>
-  <w:abstractNum w:abstractNumId="9" w15:restartNumberingAfterBreak="0">
+  <w:abstractNum w:abstractNumId="14" w15:restartNumberingAfterBreak="0">
     <w:nsid w:val="3F364688"/>
     <w:multiLevelType w:val="hybridMultilevel"/>
     <w:tmpl w:val="39AE5A86"/>
@@ -5907,7 +7744,7 @@
       </w:pPr>
     </w:lvl>
   </w:abstractNum>
-  <w:abstractNum w:abstractNumId="10" w15:restartNumberingAfterBreak="0">
+  <w:abstractNum w:abstractNumId="15" w15:restartNumberingAfterBreak="0">
     <w:nsid w:val="41244AEA"/>
     <w:multiLevelType w:val="multilevel"/>
     <w:tmpl w:val="0809001F"/>
@@ -5993,7 +7830,7 @@
       </w:pPr>
     </w:lvl>
   </w:abstractNum>
-  <w:abstractNum w:abstractNumId="11" w15:restartNumberingAfterBreak="0">
+  <w:abstractNum w:abstractNumId="16" w15:restartNumberingAfterBreak="0">
     <w:nsid w:val="42FB6859"/>
     <w:multiLevelType w:val="hybridMultilevel"/>
     <w:tmpl w:val="91A85362"/>
@@ -6106,7 +7943,7 @@
       </w:rPr>
     </w:lvl>
   </w:abstractNum>
-  <w:abstractNum w:abstractNumId="12" w15:restartNumberingAfterBreak="0">
+  <w:abstractNum w:abstractNumId="17" w15:restartNumberingAfterBreak="0">
     <w:nsid w:val="44E01626"/>
     <w:multiLevelType w:val="hybridMultilevel"/>
     <w:tmpl w:val="CA1E7C48"/>
@@ -6219,7 +8056,7 @@
       </w:rPr>
     </w:lvl>
   </w:abstractNum>
-  <w:abstractNum w:abstractNumId="13" w15:restartNumberingAfterBreak="0">
+  <w:abstractNum w:abstractNumId="18" w15:restartNumberingAfterBreak="0">
     <w:nsid w:val="45F0391A"/>
     <w:multiLevelType w:val="multilevel"/>
     <w:tmpl w:val="0809001F"/>
@@ -6305,7 +8142,7 @@
       </w:pPr>
     </w:lvl>
   </w:abstractNum>
-  <w:abstractNum w:abstractNumId="14" w15:restartNumberingAfterBreak="0">
+  <w:abstractNum w:abstractNumId="19" w15:restartNumberingAfterBreak="0">
     <w:nsid w:val="4F66345F"/>
     <w:multiLevelType w:val="multilevel"/>
     <w:tmpl w:val="0809001F"/>
@@ -6391,7 +8228,7 @@
       </w:pPr>
     </w:lvl>
   </w:abstractNum>
-  <w:abstractNum w:abstractNumId="15" w15:restartNumberingAfterBreak="0">
+  <w:abstractNum w:abstractNumId="20" w15:restartNumberingAfterBreak="0">
     <w:nsid w:val="50882B98"/>
     <w:multiLevelType w:val="multilevel"/>
     <w:tmpl w:val="0809001F"/>
@@ -6477,7 +8314,128 @@
       </w:pPr>
     </w:lvl>
   </w:abstractNum>
-  <w:abstractNum w:abstractNumId="16" w15:restartNumberingAfterBreak="0">
+  <w:abstractNum w:abstractNumId="21" w15:restartNumberingAfterBreak="0">
+    <w:nsid w:val="52B77E39"/>
+    <w:multiLevelType w:val="multilevel"/>
+    <w:tmpl w:val="450AF8F0"/>
+    <w:lvl w:ilvl="0">
+      <w:start w:val="1"/>
+      <w:numFmt w:val="decimal"/>
+      <w:lvlText w:val="%1."/>
+      <w:lvlJc w:val="left"/>
+      <w:pPr>
+        <w:ind w:left="720" w:hanging="360"/>
+      </w:pPr>
+      <w:rPr>
+        <w:rFonts w:hint="default"/>
+      </w:rPr>
+    </w:lvl>
+    <w:lvl w:ilvl="1">
+      <w:start w:val="1"/>
+      <w:numFmt w:val="decimal"/>
+      <w:isLgl/>
+      <w:lvlText w:val="4.%2."/>
+      <w:lvlJc w:val="left"/>
+      <w:pPr>
+        <w:ind w:left="1140" w:hanging="420"/>
+      </w:pPr>
+      <w:rPr>
+        <w:rFonts w:hint="default"/>
+      </w:rPr>
+    </w:lvl>
+    <w:lvl w:ilvl="2">
+      <w:start w:val="1"/>
+      <w:numFmt w:val="decimal"/>
+      <w:isLgl/>
+      <w:lvlText w:val="%1.%2.%3."/>
+      <w:lvlJc w:val="left"/>
+      <w:pPr>
+        <w:ind w:left="1800" w:hanging="720"/>
+      </w:pPr>
+      <w:rPr>
+        <w:rFonts w:hint="default"/>
+      </w:rPr>
+    </w:lvl>
+    <w:lvl w:ilvl="3">
+      <w:start w:val="1"/>
+      <w:numFmt w:val="decimal"/>
+      <w:isLgl/>
+      <w:lvlText w:val="%1.%2.%3.%4."/>
+      <w:lvlJc w:val="left"/>
+      <w:pPr>
+        <w:ind w:left="2160" w:hanging="720"/>
+      </w:pPr>
+      <w:rPr>
+        <w:rFonts w:hint="default"/>
+      </w:rPr>
+    </w:lvl>
+    <w:lvl w:ilvl="4">
+      <w:start w:val="1"/>
+      <w:numFmt w:val="decimal"/>
+      <w:isLgl/>
+      <w:lvlText w:val="%1.%2.%3.%4.%5."/>
+      <w:lvlJc w:val="left"/>
+      <w:pPr>
+        <w:ind w:left="2880" w:hanging="1080"/>
+      </w:pPr>
+      <w:rPr>
+        <w:rFonts w:hint="default"/>
+      </w:rPr>
+    </w:lvl>
+    <w:lvl w:ilvl="5">
+      <w:start w:val="1"/>
+      <w:numFmt w:val="decimal"/>
+      <w:isLgl/>
+      <w:lvlText w:val="%1.%2.%3.%4.%5.%6."/>
+      <w:lvlJc w:val="left"/>
+      <w:pPr>
+        <w:ind w:left="3240" w:hanging="1080"/>
+      </w:pPr>
+      <w:rPr>
+        <w:rFonts w:hint="default"/>
+      </w:rPr>
+    </w:lvl>
+    <w:lvl w:ilvl="6">
+      <w:start w:val="1"/>
+      <w:numFmt w:val="decimal"/>
+      <w:isLgl/>
+      <w:lvlText w:val="%1.%2.%3.%4.%5.%6.%7."/>
+      <w:lvlJc w:val="left"/>
+      <w:pPr>
+        <w:ind w:left="3960" w:hanging="1440"/>
+      </w:pPr>
+      <w:rPr>
+        <w:rFonts w:hint="default"/>
+      </w:rPr>
+    </w:lvl>
+    <w:lvl w:ilvl="7">
+      <w:start w:val="1"/>
+      <w:numFmt w:val="decimal"/>
+      <w:isLgl/>
+      <w:lvlText w:val="%1.%2.%3.%4.%5.%6.%7.%8."/>
+      <w:lvlJc w:val="left"/>
+      <w:pPr>
+        <w:ind w:left="4320" w:hanging="1440"/>
+      </w:pPr>
+      <w:rPr>
+        <w:rFonts w:hint="default"/>
+      </w:rPr>
+    </w:lvl>
+    <w:lvl w:ilvl="8">
+      <w:start w:val="1"/>
+      <w:numFmt w:val="decimal"/>
+      <w:isLgl/>
+      <w:lvlText w:val="%1.%2.%3.%4.%5.%6.%7.%8.%9."/>
+      <w:lvlJc w:val="left"/>
+      <w:pPr>
+        <w:ind w:left="5040" w:hanging="1800"/>
+      </w:pPr>
+      <w:rPr>
+        <w:rFonts w:hint="default"/>
+      </w:rPr>
+    </w:lvl>
+  </w:abstractNum>
+  <w:abstractNum w:abstractNumId="22" w15:restartNumberingAfterBreak="0">
     <w:nsid w:val="5FAF7AB0"/>
     <w:multiLevelType w:val="multilevel"/>
     <w:tmpl w:val="3B6889EC"/>
@@ -6590,7 +8548,7 @@
       </w:rPr>
     </w:lvl>
   </w:abstractNum>
-  <w:abstractNum w:abstractNumId="17" w15:restartNumberingAfterBreak="0">
+  <w:abstractNum w:abstractNumId="23" w15:restartNumberingAfterBreak="0">
     <w:nsid w:val="61193BB9"/>
     <w:multiLevelType w:val="hybridMultilevel"/>
     <w:tmpl w:val="C39E0E22"/>
@@ -6703,7 +8661,182 @@
       </w:rPr>
     </w:lvl>
   </w:abstractNum>
-  <w:abstractNum w:abstractNumId="18" w15:restartNumberingAfterBreak="0">
+  <w:abstractNum w:abstractNumId="24" w15:restartNumberingAfterBreak="0">
+    <w:nsid w:val="63841C3B"/>
+    <w:multiLevelType w:val="multilevel"/>
+    <w:tmpl w:val="0809001F"/>
+    <w:lvl w:ilvl="0">
+      <w:start w:val="1"/>
+      <w:numFmt w:val="decimal"/>
+      <w:lvlText w:val="%1."/>
+      <w:lvlJc w:val="left"/>
+      <w:pPr>
+        <w:ind w:left="360" w:hanging="360"/>
+      </w:pPr>
+    </w:lvl>
+    <w:lvl w:ilvl="1">
+      <w:start w:val="1"/>
+      <w:numFmt w:val="decimal"/>
+      <w:lvlText w:val="%1.%2."/>
+      <w:lvlJc w:val="left"/>
+      <w:pPr>
+        <w:ind w:left="792" w:hanging="432"/>
+      </w:pPr>
+    </w:lvl>
+    <w:lvl w:ilvl="2">
+      <w:start w:val="1"/>
+      <w:numFmt w:val="decimal"/>
+      <w:lvlText w:val="%1.%2.%3."/>
+      <w:lvlJc w:val="left"/>
+      <w:pPr>
+        <w:ind w:left="1224" w:hanging="504"/>
+      </w:pPr>
+    </w:lvl>
+    <w:lvl w:ilvl="3">
+      <w:start w:val="1"/>
+      <w:numFmt w:val="decimal"/>
+      <w:lvlText w:val="%1.%2.%3.%4."/>
+      <w:lvlJc w:val="left"/>
+      <w:pPr>
+        <w:ind w:left="1728" w:hanging="648"/>
+      </w:pPr>
+    </w:lvl>
+    <w:lvl w:ilvl="4">
+      <w:start w:val="1"/>
+      <w:numFmt w:val="decimal"/>
+      <w:lvlText w:val="%1.%2.%3.%4.%5."/>
+      <w:lvlJc w:val="left"/>
+      <w:pPr>
+        <w:ind w:left="2232" w:hanging="792"/>
+      </w:pPr>
+    </w:lvl>
+    <w:lvl w:ilvl="5">
+      <w:start w:val="1"/>
+      <w:numFmt w:val="decimal"/>
+      <w:lvlText w:val="%1.%2.%3.%4.%5.%6."/>
+      <w:lvlJc w:val="left"/>
+      <w:pPr>
+        <w:ind w:left="2736" w:hanging="936"/>
+      </w:pPr>
+    </w:lvl>
+    <w:lvl w:ilvl="6">
+      <w:start w:val="1"/>
+      <w:numFmt w:val="decimal"/>
+      <w:lvlText w:val="%1.%2.%3.%4.%5.%6.%7."/>
+      <w:lvlJc w:val="left"/>
+      <w:pPr>
+        <w:ind w:left="3240" w:hanging="1080"/>
+      </w:pPr>
+    </w:lvl>
+    <w:lvl w:ilvl="7">
+      <w:start w:val="1"/>
+      <w:numFmt w:val="decimal"/>
+      <w:lvlText w:val="%1.%2.%3.%4.%5.%6.%7.%8."/>
+      <w:lvlJc w:val="left"/>
+      <w:pPr>
+        <w:ind w:left="3744" w:hanging="1224"/>
+      </w:pPr>
+    </w:lvl>
+    <w:lvl w:ilvl="8">
+      <w:start w:val="1"/>
+      <w:numFmt w:val="decimal"/>
+      <w:lvlText w:val="%1.%2.%3.%4.%5.%6.%7.%8.%9."/>
+      <w:lvlJc w:val="left"/>
+      <w:pPr>
+        <w:ind w:left="4320" w:hanging="1440"/>
+      </w:pPr>
+    </w:lvl>
+  </w:abstractNum>
+  <w:abstractNum w:abstractNumId="25" w15:restartNumberingAfterBreak="0">
+    <w:nsid w:val="647535E3"/>
+    <w:multiLevelType w:val="multilevel"/>
+    <w:tmpl w:val="0809001F"/>
+    <w:lvl w:ilvl="0">
+      <w:start w:val="1"/>
+      <w:numFmt w:val="decimal"/>
+      <w:lvlText w:val="%1."/>
+      <w:lvlJc w:val="left"/>
+      <w:pPr>
+        <w:ind w:left="360" w:hanging="360"/>
+      </w:pPr>
+    </w:lvl>
+    <w:lvl w:ilvl="1">
+      <w:start w:val="1"/>
+      <w:numFmt w:val="decimal"/>
+      <w:lvlText w:val="%1.%2."/>
+      <w:lvlJc w:val="left"/>
+      <w:pPr>
+        <w:ind w:left="792" w:hanging="432"/>
+      </w:pPr>
+      <w:rPr>
+        <w:color w:val="auto"/>
+      </w:rPr>
+    </w:lvl>
+    <w:lvl w:ilvl="2">
+      <w:start w:val="1"/>
+      <w:numFmt w:val="decimal"/>
+      <w:lvlText w:val="%1.%2.%3."/>
+      <w:lvlJc w:val="left"/>
+      <w:pPr>
+        <w:ind w:left="1224" w:hanging="504"/>
+      </w:pPr>
+    </w:lvl>
+    <w:lvl w:ilvl="3">
+      <w:start w:val="1"/>
+      <w:numFmt w:val="decimal"/>
+      <w:lvlText w:val="%1.%2.%3.%4."/>
+      <w:lvlJc w:val="left"/>
+      <w:pPr>
+        <w:ind w:left="1728" w:hanging="648"/>
+      </w:pPr>
+    </w:lvl>
+    <w:lvl w:ilvl="4">
+      <w:start w:val="1"/>
+      <w:numFmt w:val="decimal"/>
+      <w:lvlText w:val="%1.%2.%3.%4.%5."/>
+      <w:lvlJc w:val="left"/>
+      <w:pPr>
+        <w:ind w:left="2232" w:hanging="792"/>
+      </w:pPr>
+    </w:lvl>
+    <w:lvl w:ilvl="5">
+      <w:start w:val="1"/>
+      <w:numFmt w:val="decimal"/>
+      <w:lvlText w:val="%1.%2.%3.%4.%5.%6."/>
+      <w:lvlJc w:val="left"/>
+      <w:pPr>
+        <w:ind w:left="2736" w:hanging="936"/>
+      </w:pPr>
+    </w:lvl>
+    <w:lvl w:ilvl="6">
+      <w:start w:val="1"/>
+      <w:numFmt w:val="decimal"/>
+      <w:lvlText w:val="%1.%2.%3.%4.%5.%6.%7."/>
+      <w:lvlJc w:val="left"/>
+      <w:pPr>
+        <w:ind w:left="3240" w:hanging="1080"/>
+      </w:pPr>
+    </w:lvl>
+    <w:lvl w:ilvl="7">
+      <w:start w:val="1"/>
+      <w:numFmt w:val="decimal"/>
+      <w:lvlText w:val="%1.%2.%3.%4.%5.%6.%7.%8."/>
+      <w:lvlJc w:val="left"/>
+      <w:pPr>
+        <w:ind w:left="3744" w:hanging="1224"/>
+      </w:pPr>
+    </w:lvl>
+    <w:lvl w:ilvl="8">
+      <w:start w:val="1"/>
+      <w:numFmt w:val="decimal"/>
+      <w:lvlText w:val="%1.%2.%3.%4.%5.%6.%7.%8.%9."/>
+      <w:lvlJc w:val="left"/>
+      <w:pPr>
+        <w:ind w:left="4320" w:hanging="1440"/>
+      </w:pPr>
+    </w:lvl>
+  </w:abstractNum>
+  <w:abstractNum w:abstractNumId="26" w15:restartNumberingAfterBreak="0">
     <w:nsid w:val="66E0755E"/>
     <w:multiLevelType w:val="multilevel"/>
     <w:tmpl w:val="06CE6CF0"/>
@@ -6816,7 +8949,7 @@
       </w:rPr>
     </w:lvl>
   </w:abstractNum>
-  <w:abstractNum w:abstractNumId="19" w15:restartNumberingAfterBreak="0">
+  <w:abstractNum w:abstractNumId="27" w15:restartNumberingAfterBreak="0">
     <w:nsid w:val="686252FF"/>
     <w:multiLevelType w:val="multilevel"/>
     <w:tmpl w:val="0809001F"/>
@@ -6902,7 +9035,7 @@
       </w:pPr>
     </w:lvl>
   </w:abstractNum>
-  <w:abstractNum w:abstractNumId="20" w15:restartNumberingAfterBreak="0">
+  <w:abstractNum w:abstractNumId="28" w15:restartNumberingAfterBreak="0">
     <w:nsid w:val="6F4C034E"/>
     <w:multiLevelType w:val="hybridMultilevel"/>
     <w:tmpl w:val="C9BE36A8"/>
@@ -7015,68 +9148,208 @@
       </w:rPr>
     </w:lvl>
   </w:abstractNum>
+  <w:abstractNum w:abstractNumId="29" w15:restartNumberingAfterBreak="0">
+    <w:nsid w:val="7F40041D"/>
+    <w:multiLevelType w:val="multilevel"/>
+    <w:tmpl w:val="E0303CEA"/>
+    <w:lvl w:ilvl="0">
+      <w:start w:val="4"/>
+      <w:numFmt w:val="decimal"/>
+      <w:lvlText w:val="%1."/>
+      <w:lvlJc w:val="left"/>
+      <w:pPr>
+        <w:ind w:left="360" w:hanging="360"/>
+      </w:pPr>
+      <w:rPr>
+        <w:rFonts w:hint="default"/>
+      </w:rPr>
+    </w:lvl>
+    <w:lvl w:ilvl="1">
+      <w:start w:val="1"/>
+      <w:numFmt w:val="decimal"/>
+      <w:lvlText w:val="%1.%2."/>
+      <w:lvlJc w:val="left"/>
+      <w:pPr>
+        <w:ind w:left="792" w:hanging="432"/>
+      </w:pPr>
+      <w:rPr>
+        <w:rFonts w:hint="default"/>
+      </w:rPr>
+    </w:lvl>
+    <w:lvl w:ilvl="2">
+      <w:start w:val="1"/>
+      <w:numFmt w:val="decimal"/>
+      <w:lvlText w:val="%1.%2.%3."/>
+      <w:lvlJc w:val="left"/>
+      <w:pPr>
+        <w:ind w:left="1224" w:hanging="504"/>
+      </w:pPr>
+      <w:rPr>
+        <w:rFonts w:hint="default"/>
+      </w:rPr>
+    </w:lvl>
+    <w:lvl w:ilvl="3">
+      <w:start w:val="1"/>
+      <w:numFmt w:val="decimal"/>
+      <w:lvlText w:val="%1.%2.%3.%4."/>
+      <w:lvlJc w:val="left"/>
+      <w:pPr>
+        <w:ind w:left="1728" w:hanging="648"/>
+      </w:pPr>
+      <w:rPr>
+        <w:rFonts w:hint="default"/>
+      </w:rPr>
+    </w:lvl>
+    <w:lvl w:ilvl="4">
+      <w:start w:val="1"/>
+      <w:numFmt w:val="decimal"/>
+      <w:lvlText w:val="%1.%2.%3.%4.%5."/>
+      <w:lvlJc w:val="left"/>
+      <w:pPr>
+        <w:ind w:left="2232" w:hanging="792"/>
+      </w:pPr>
+      <w:rPr>
+        <w:rFonts w:hint="default"/>
+      </w:rPr>
+    </w:lvl>
+    <w:lvl w:ilvl="5">
+      <w:start w:val="1"/>
+      <w:numFmt w:val="decimal"/>
+      <w:lvlText w:val="%1.%2.%3.%4.%5.%6."/>
+      <w:lvlJc w:val="left"/>
+      <w:pPr>
+        <w:ind w:left="2736" w:hanging="936"/>
+      </w:pPr>
+      <w:rPr>
+        <w:rFonts w:hint="default"/>
+      </w:rPr>
+    </w:lvl>
+    <w:lvl w:ilvl="6">
+      <w:start w:val="1"/>
+      <w:numFmt w:val="decimal"/>
+      <w:lvlText w:val="%1.%2.%3.%4.%5.%6.%7."/>
+      <w:lvlJc w:val="left"/>
+      <w:pPr>
+        <w:ind w:left="3240" w:hanging="1080"/>
+      </w:pPr>
+      <w:rPr>
+        <w:rFonts w:hint="default"/>
+      </w:rPr>
+    </w:lvl>
+    <w:lvl w:ilvl="7">
+      <w:start w:val="1"/>
+      <w:numFmt w:val="decimal"/>
+      <w:lvlText w:val="%1.%2.%3.%4.%5.%6.%7.%8."/>
+      <w:lvlJc w:val="left"/>
+      <w:pPr>
+        <w:ind w:left="3744" w:hanging="1224"/>
+      </w:pPr>
+      <w:rPr>
+        <w:rFonts w:hint="default"/>
+      </w:rPr>
+    </w:lvl>
+    <w:lvl w:ilvl="8">
+      <w:start w:val="1"/>
+      <w:numFmt w:val="decimal"/>
+      <w:lvlText w:val="%1.%2.%3.%4.%5.%6.%7.%8.%9."/>
+      <w:lvlJc w:val="left"/>
+      <w:pPr>
+        <w:ind w:left="4320" w:hanging="1440"/>
+      </w:pPr>
+      <w:rPr>
+        <w:rFonts w:hint="default"/>
+      </w:rPr>
+    </w:lvl>
+  </w:abstractNum>
   <w:num w:numId="1">
+    <w:abstractNumId w:val="16"/>
+  </w:num>
+  <w:num w:numId="2">
+    <w:abstractNumId w:val="2"/>
+  </w:num>
+  <w:num w:numId="3">
+    <w:abstractNumId w:val="22"/>
+  </w:num>
+  <w:num w:numId="4">
+    <w:abstractNumId w:val="10"/>
+  </w:num>
+  <w:num w:numId="5">
+    <w:abstractNumId w:val="26"/>
+  </w:num>
+  <w:num w:numId="6">
+    <w:abstractNumId w:val="13"/>
+  </w:num>
+  <w:num w:numId="7">
+    <w:abstractNumId w:val="14"/>
+  </w:num>
+  <w:num w:numId="8">
+    <w:abstractNumId w:val="15"/>
+  </w:num>
+  <w:num w:numId="9">
+    <w:abstractNumId w:val="8"/>
+  </w:num>
+  <w:num w:numId="10">
+    <w:abstractNumId w:val="20"/>
+  </w:num>
+  <w:num w:numId="11">
+    <w:abstractNumId w:val="18"/>
+  </w:num>
+  <w:num w:numId="12">
+    <w:abstractNumId w:val="27"/>
+  </w:num>
+  <w:num w:numId="13">
+    <w:abstractNumId w:val="9"/>
+  </w:num>
+  <w:num w:numId="14">
+    <w:abstractNumId w:val="1"/>
+  </w:num>
+  <w:num w:numId="15">
+    <w:abstractNumId w:val="5"/>
+  </w:num>
+  <w:num w:numId="16">
+    <w:abstractNumId w:val="19"/>
+  </w:num>
+  <w:num w:numId="17">
+    <w:abstractNumId w:val="17"/>
+  </w:num>
+  <w:num w:numId="18">
+    <w:abstractNumId w:val="12"/>
+  </w:num>
+  <w:num w:numId="19">
+    <w:abstractNumId w:val="23"/>
+  </w:num>
+  <w:num w:numId="20">
+    <w:abstractNumId w:val="3"/>
+  </w:num>
+  <w:num w:numId="21">
+    <w:abstractNumId w:val="28"/>
+  </w:num>
+  <w:num w:numId="22">
+    <w:abstractNumId w:val="21"/>
+  </w:num>
+  <w:num w:numId="23">
+    <w:abstractNumId w:val="25"/>
+  </w:num>
+  <w:num w:numId="24">
+    <w:abstractNumId w:val="7"/>
+  </w:num>
+  <w:num w:numId="25">
+    <w:abstractNumId w:val="0"/>
+  </w:num>
+  <w:num w:numId="26">
     <w:abstractNumId w:val="11"/>
   </w:num>
-  <w:num w:numId="2">
-    <w:abstractNumId w:val="1"/>
-  </w:num>
-  <w:num w:numId="3">
-    <w:abstractNumId w:val="16"/>
-  </w:num>
-  <w:num w:numId="4">
+  <w:num w:numId="27">
     <w:abstractNumId w:val="6"/>
   </w:num>
-  <w:num w:numId="5">
-    <w:abstractNumId w:val="18"/>
-  </w:num>
-  <w:num w:numId="6">
-    <w:abstractNumId w:val="8"/>
-  </w:num>
-  <w:num w:numId="7">
-    <w:abstractNumId w:val="9"/>
-  </w:num>
-  <w:num w:numId="8">
-    <w:abstractNumId w:val="10"/>
-  </w:num>
-  <w:num w:numId="9">
+  <w:num w:numId="28">
     <w:abstractNumId w:val="4"/>
   </w:num>
-  <w:num w:numId="10">
-    <w:abstractNumId w:val="15"/>
+  <w:num w:numId="29">
+    <w:abstractNumId w:val="29"/>
   </w:num>
-  <w:num w:numId="11">
-    <w:abstractNumId w:val="13"/>
-  </w:num>
-  <w:num w:numId="12">
-    <w:abstractNumId w:val="19"/>
-  </w:num>
-  <w:num w:numId="13">
-    <w:abstractNumId w:val="5"/>
-  </w:num>
-  <w:num w:numId="14">
-    <w:abstractNumId w:val="0"/>
-  </w:num>
-  <w:num w:numId="15">
-    <w:abstractNumId w:val="3"/>
-  </w:num>
-  <w:num w:numId="16">
-    <w:abstractNumId w:val="14"/>
-  </w:num>
-  <w:num w:numId="17">
-    <w:abstractNumId w:val="12"/>
-  </w:num>
-  <w:num w:numId="18">
-    <w:abstractNumId w:val="7"/>
-  </w:num>
-  <w:num w:numId="19">
-    <w:abstractNumId w:val="17"/>
-  </w:num>
-  <w:num w:numId="20">
-    <w:abstractNumId w:val="2"/>
-  </w:num>
-  <w:num w:numId="21">
-    <w:abstractNumId w:val="20"/>
+  <w:num w:numId="30">
+    <w:abstractNumId w:val="24"/>
   </w:num>
 </w:numbering>
 </file>

</xml_diff>